<commit_message>
Add connected_components and graph dfs function
</commit_message>
<xml_diff>
--- a/report/lab3.docx
+++ b/report/lab3.docx
@@ -980,7 +980,13 @@
     <w:sdt>
       <w:sdtPr>
         <w:rPr>
-          <w:rFonts w:ascii="Times New Roman" w:hAnsi="Times New Roman" w:cs="Times New Roman"/>
+          <w:rFonts w:ascii="Times New Roman" w:eastAsia="Arial" w:hAnsi="Times New Roman" w:cs="Times New Roman"/>
+          <w:b w:val="0"/>
+          <w:bCs w:val="0"/>
+          <w:color w:val="auto"/>
+          <w:sz w:val="22"/>
+          <w:szCs w:val="22"/>
+          <w:lang w:val="en"/>
         </w:rPr>
         <w:id w:val="-5362350"/>
         <w:docPartObj>
@@ -990,12 +996,7 @@
       </w:sdtPr>
       <w:sdtEndPr>
         <w:rPr>
-          <w:rFonts w:eastAsia="Arial"/>
           <w:noProof/>
-          <w:color w:val="auto"/>
-          <w:sz w:val="22"/>
-          <w:szCs w:val="22"/>
-          <w:lang w:val="en"/>
         </w:rPr>
       </w:sdtEndPr>
       <w:sdtContent>
@@ -2436,16 +2437,24 @@
       </w:r>
       <w:r>
         <w:rPr>
-          <w:rFonts w:ascii="Times New Roman" w:eastAsia="time new roman" w:hAnsi="Times New Roman" w:cs="Times New Roman"/>
+          <w:rFonts w:ascii="Times New Roman" w:hAnsi="Times New Roman" w:cs="Times New Roman"/>
           <w:i/>
-        </w:rPr>
-        <w:t>dfs</w:t>
-      </w:r>
-      <w:r>
-        <w:rPr>
-          <w:rFonts w:ascii="Times New Roman" w:eastAsia="time new roman" w:hAnsi="Times New Roman" w:cs="Times New Roman"/>
-        </w:rPr>
-        <w:t xml:space="preserve"> nhận vào một đỉnh và trả về thành phần liên thông xuất phát từ đỉnh đó.</w:t>
+          <w:iCs/>
+          <w:color w:val="000000" w:themeColor="text1"/>
+        </w:rPr>
+        <w:t>dfsvisit</w:t>
+      </w:r>
+      <w:r>
+        <w:rPr>
+          <w:rFonts w:ascii="Times New Roman" w:eastAsia="time new roman" w:hAnsi="Times New Roman" w:cs="Times New Roman"/>
+        </w:rPr>
+        <w:t xml:space="preserve"> </w:t>
+      </w:r>
+      <w:r>
+        <w:rPr>
+          <w:rFonts w:ascii="Times New Roman" w:eastAsia="time new roman" w:hAnsi="Times New Roman" w:cs="Times New Roman"/>
+        </w:rPr>
+        <w:t>nhận vào một đỉnh và trả về thành phần liên thông xuất phát từ đỉnh đó.</w:t>
       </w:r>
     </w:p>
     <w:tbl>
@@ -2479,43 +2488,36 @@
           </w:tcPr>
           <w:p>
             <w:pPr>
-              <w:widowControl w:val="0"/>
-              <w:pBdr>
-                <w:top w:val="nil"/>
-                <w:left w:val="nil"/>
-                <w:bottom w:val="nil"/>
-                <w:right w:val="nil"/>
-                <w:between w:val="nil"/>
-              </w:pBdr>
-              <w:spacing w:line="240" w:lineRule="auto"/>
-              <w:rPr>
-                <w:rFonts w:ascii="Consolas" w:eastAsia="time new roman" w:hAnsi="Consolas" w:cs="Consolas"/>
+              <w:rPr>
+                <w:rFonts w:ascii="Consolas" w:hAnsi="Consolas" w:cs="Consolas"/>
+                <w:color w:val="000000" w:themeColor="text1"/>
                 <w:sz w:val="18"/>
                 <w:szCs w:val="18"/>
               </w:rPr>
             </w:pPr>
             <w:r>
               <w:rPr>
-                <w:rFonts w:ascii="Consolas" w:eastAsia="time new roman" w:hAnsi="Consolas" w:cs="Consolas"/>
-                <w:noProof/>
+                <w:rFonts w:ascii="Consolas" w:hAnsi="Consolas" w:cs="Consolas"/>
+                <w:noProof/>
+                <w:color w:val="000000" w:themeColor="text1"/>
                 <w:sz w:val="18"/>
                 <w:szCs w:val="18"/>
               </w:rPr>
               <mc:AlternateContent>
                 <mc:Choice Requires="wps">
                   <w:drawing>
-                    <wp:anchor distT="0" distB="0" distL="114300" distR="114300" simplePos="0" relativeHeight="251676672" behindDoc="0" locked="0" layoutInCell="1" allowOverlap="1" wp14:anchorId="3C3409AA" wp14:editId="6E83A242">
+                    <wp:anchor distT="0" distB="0" distL="114300" distR="114300" simplePos="0" relativeHeight="251682816" behindDoc="0" locked="0" layoutInCell="1" allowOverlap="1" wp14:anchorId="369C4609" wp14:editId="518659EA">
                       <wp:simplePos x="0" y="0"/>
                       <wp:positionH relativeFrom="column">
-                        <wp:posOffset>2092054</wp:posOffset>
+                        <wp:posOffset>2339285</wp:posOffset>
                       </wp:positionH>
                       <wp:positionV relativeFrom="paragraph">
-                        <wp:posOffset>76291</wp:posOffset>
+                        <wp:posOffset>67945</wp:posOffset>
                       </wp:positionV>
-                      <wp:extent cx="985792" cy="0"/>
-                      <wp:effectExtent l="0" t="63500" r="0" b="76200"/>
+                      <wp:extent cx="685800" cy="0"/>
+                      <wp:effectExtent l="0" t="63500" r="0" b="63500"/>
                       <wp:wrapNone/>
-                      <wp:docPr id="10" name="Straight Arrow Connector 10"/>
+                      <wp:docPr id="9" name="Straight Arrow Connector 9"/>
                       <wp:cNvGraphicFramePr/>
                       <a:graphic xmlns:a="http://schemas.openxmlformats.org/drawingml/2006/main">
                         <a:graphicData uri="http://schemas.microsoft.com/office/word/2010/wordprocessingShape">
@@ -2524,24 +2526,27 @@
                             <wps:spPr>
                               <a:xfrm>
                                 <a:off x="0" y="0"/>
-                                <a:ext cx="985792" cy="0"/>
+                                <a:ext cx="685800" cy="0"/>
                               </a:xfrm>
                               <a:prstGeom prst="straightConnector1">
                                 <a:avLst/>
                               </a:prstGeom>
                               <a:ln>
+                                <a:solidFill>
+                                  <a:schemeClr val="accent1"/>
+                                </a:solidFill>
                                 <a:tailEnd type="triangle"/>
                               </a:ln>
                             </wps:spPr>
                             <wps:style>
                               <a:lnRef idx="1">
-                                <a:schemeClr val="accent1"/>
+                                <a:schemeClr val="accent6"/>
                               </a:lnRef>
                               <a:fillRef idx="0">
-                                <a:schemeClr val="accent1"/>
+                                <a:schemeClr val="accent6"/>
                               </a:fillRef>
                               <a:effectRef idx="0">
-                                <a:schemeClr val="accent1"/>
+                                <a:schemeClr val="accent6"/>
                               </a:effectRef>
                               <a:fontRef idx="minor">
                                 <a:schemeClr val="tx1"/>
@@ -2551,9 +2556,327 @@
                           </wps:wsp>
                         </a:graphicData>
                       </a:graphic>
-                      <wp14:sizeRelH relativeFrom="margin">
-                        <wp14:pctWidth>0</wp14:pctWidth>
-                      </wp14:sizeRelH>
+                    </wp:anchor>
+                  </w:drawing>
+                </mc:Choice>
+                <mc:Fallback>
+                  <w:pict>
+                    <v:shapetype w14:anchorId="0ABA0353" id="_x0000_t32" coordsize="21600,21600" o:spt="32" o:oned="t" path="m,l21600,21600e" filled="f">
+                      <v:path arrowok="t" fillok="f" o:connecttype="none"/>
+                      <o:lock v:ext="edit" shapetype="t"/>
+                    </v:shapetype>
+                    <v:shape id="Straight Arrow Connector 9" o:spid="_x0000_s1026" type="#_x0000_t32" style="position:absolute;margin-left:184.2pt;margin-top:5.35pt;width:54pt;height:0;z-index:251682816;visibility:visible;mso-wrap-style:square;mso-wrap-distance-left:9pt;mso-wrap-distance-top:0;mso-wrap-distance-right:9pt;mso-wrap-distance-bottom:0;mso-position-horizontal:absolute;mso-position-horizontal-relative:text;mso-position-vertical:absolute;mso-position-vertical-relative:text" o:gfxdata="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" strokecolor="#4f81bd [3204]">
+                      <v:stroke endarrow="block"/>
+                    </v:shape>
+                  </w:pict>
+                </mc:Fallback>
+              </mc:AlternateContent>
+            </w:r>
+            <w:r>
+              <w:rPr>
+                <w:rFonts w:ascii="Consolas" w:hAnsi="Consolas" w:cs="Consolas"/>
+                <w:color w:val="000000" w:themeColor="text1"/>
+                <w:sz w:val="18"/>
+                <w:szCs w:val="18"/>
+              </w:rPr>
+              <w:t>def connected_components(self):</w:t>
+            </w:r>
+          </w:p>
+          <w:p>
+            <w:pPr>
+              <w:rPr>
+                <w:rFonts w:ascii="Consolas" w:hAnsi="Consolas" w:cs="Consolas"/>
+                <w:color w:val="000000" w:themeColor="text1"/>
+                <w:sz w:val="18"/>
+                <w:szCs w:val="18"/>
+              </w:rPr>
+            </w:pPr>
+            <w:r>
+              <w:rPr>
+                <w:rFonts w:ascii="Consolas" w:hAnsi="Consolas" w:cs="Consolas"/>
+                <w:color w:val="000000" w:themeColor="text1"/>
+                <w:sz w:val="18"/>
+                <w:szCs w:val="18"/>
+              </w:rPr>
+              <w:t xml:space="preserve">      for aVertex in self:</w:t>
+            </w:r>
+          </w:p>
+          <w:p>
+            <w:pPr>
+              <w:rPr>
+                <w:rFonts w:ascii="Consolas" w:hAnsi="Consolas" w:cs="Consolas"/>
+                <w:color w:val="000000" w:themeColor="text1"/>
+                <w:sz w:val="18"/>
+                <w:szCs w:val="18"/>
+              </w:rPr>
+            </w:pPr>
+            <w:r>
+              <w:rPr>
+                <w:rFonts w:ascii="Consolas" w:hAnsi="Consolas" w:cs="Consolas"/>
+                <w:color w:val="000000" w:themeColor="text1"/>
+                <w:sz w:val="18"/>
+                <w:szCs w:val="18"/>
+              </w:rPr>
+              <w:t xml:space="preserve">          aVertex.setVisited(False)</w:t>
+            </w:r>
+          </w:p>
+          <w:p>
+            <w:pPr>
+              <w:rPr>
+                <w:rFonts w:ascii="Consolas" w:hAnsi="Consolas" w:cs="Consolas"/>
+                <w:color w:val="000000" w:themeColor="text1"/>
+                <w:sz w:val="18"/>
+                <w:szCs w:val="18"/>
+              </w:rPr>
+            </w:pPr>
+            <w:r>
+              <w:rPr>
+                <w:rFonts w:ascii="Consolas" w:hAnsi="Consolas" w:cs="Consolas"/>
+                <w:color w:val="000000" w:themeColor="text1"/>
+                <w:sz w:val="18"/>
+                <w:szCs w:val="18"/>
+              </w:rPr>
+              <w:t xml:space="preserve">          aVertex.setPrev(-1)</w:t>
+            </w:r>
+          </w:p>
+          <w:p>
+            <w:pPr>
+              <w:rPr>
+                <w:rFonts w:ascii="Consolas" w:hAnsi="Consolas" w:cs="Consolas"/>
+                <w:color w:val="000000" w:themeColor="text1"/>
+                <w:sz w:val="18"/>
+                <w:szCs w:val="18"/>
+              </w:rPr>
+            </w:pPr>
+            <w:r>
+              <w:rPr>
+                <w:rFonts w:ascii="Consolas" w:hAnsi="Consolas" w:cs="Consolas"/>
+                <w:noProof/>
+                <w:color w:val="000000" w:themeColor="text1"/>
+                <w:sz w:val="18"/>
+                <w:szCs w:val="18"/>
+              </w:rPr>
+              <mc:AlternateContent>
+                <mc:Choice Requires="wps">
+                  <w:drawing>
+                    <wp:anchor distT="0" distB="0" distL="114300" distR="114300" simplePos="0" relativeHeight="251683840" behindDoc="0" locked="0" layoutInCell="1" allowOverlap="1" wp14:anchorId="36E0001F" wp14:editId="5089BBB7">
+                      <wp:simplePos x="0" y="0"/>
+                      <wp:positionH relativeFrom="column">
+                        <wp:posOffset>1404315</wp:posOffset>
+                      </wp:positionH>
+                      <wp:positionV relativeFrom="paragraph">
+                        <wp:posOffset>66841</wp:posOffset>
+                      </wp:positionV>
+                      <wp:extent cx="1620079" cy="0"/>
+                      <wp:effectExtent l="0" t="63500" r="0" b="76200"/>
+                      <wp:wrapNone/>
+                      <wp:docPr id="17" name="Straight Arrow Connector 17"/>
+                      <wp:cNvGraphicFramePr/>
+                      <a:graphic xmlns:a="http://schemas.openxmlformats.org/drawingml/2006/main">
+                        <a:graphicData uri="http://schemas.microsoft.com/office/word/2010/wordprocessingShape">
+                          <wps:wsp>
+                            <wps:cNvCnPr/>
+                            <wps:spPr>
+                              <a:xfrm>
+                                <a:off x="0" y="0"/>
+                                <a:ext cx="1620079" cy="0"/>
+                              </a:xfrm>
+                              <a:prstGeom prst="straightConnector1">
+                                <a:avLst/>
+                              </a:prstGeom>
+                              <a:ln>
+                                <a:solidFill>
+                                  <a:schemeClr val="accent1"/>
+                                </a:solidFill>
+                                <a:tailEnd type="triangle"/>
+                              </a:ln>
+                            </wps:spPr>
+                            <wps:style>
+                              <a:lnRef idx="1">
+                                <a:schemeClr val="accent6"/>
+                              </a:lnRef>
+                              <a:fillRef idx="0">
+                                <a:schemeClr val="accent6"/>
+                              </a:fillRef>
+                              <a:effectRef idx="0">
+                                <a:schemeClr val="accent6"/>
+                              </a:effectRef>
+                              <a:fontRef idx="minor">
+                                <a:schemeClr val="tx1"/>
+                              </a:fontRef>
+                            </wps:style>
+                            <wps:bodyPr/>
+                          </wps:wsp>
+                        </a:graphicData>
+                      </a:graphic>
+                    </wp:anchor>
+                  </w:drawing>
+                </mc:Choice>
+                <mc:Fallback>
+                  <w:pict>
+                    <v:shape w14:anchorId="5732F0D8" id="Straight Arrow Connector 17" o:spid="_x0000_s1026" type="#_x0000_t32" style="position:absolute;margin-left:110.6pt;margin-top:5.25pt;width:127.55pt;height:0;z-index:251683840;visibility:visible;mso-wrap-style:square;mso-wrap-distance-left:9pt;mso-wrap-distance-top:0;mso-wrap-distance-right:9pt;mso-wrap-distance-bottom:0;mso-position-horizontal:absolute;mso-position-horizontal-relative:text;mso-position-vertical:absolute;mso-position-vertical-relative:text" o:gfxdata="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" strokecolor="#4f81bd [3204]">
+                      <v:stroke endarrow="block"/>
+                    </v:shape>
+                  </w:pict>
+                </mc:Fallback>
+              </mc:AlternateContent>
+            </w:r>
+            <w:r>
+              <w:rPr>
+                <w:rFonts w:ascii="Consolas" w:hAnsi="Consolas" w:cs="Consolas"/>
+                <w:color w:val="000000" w:themeColor="text1"/>
+                <w:sz w:val="18"/>
+                <w:szCs w:val="18"/>
+              </w:rPr>
+              <w:t xml:space="preserve">      components = []</w:t>
+            </w:r>
+          </w:p>
+          <w:p>
+            <w:pPr>
+              <w:rPr>
+                <w:rFonts w:ascii="Consolas" w:hAnsi="Consolas" w:cs="Consolas"/>
+                <w:color w:val="000000" w:themeColor="text1"/>
+                <w:sz w:val="18"/>
+                <w:szCs w:val="18"/>
+              </w:rPr>
+            </w:pPr>
+            <w:r>
+              <w:rPr>
+                <w:rFonts w:ascii="Consolas" w:hAnsi="Consolas" w:cs="Consolas"/>
+                <w:color w:val="000000" w:themeColor="text1"/>
+                <w:sz w:val="18"/>
+                <w:szCs w:val="18"/>
+              </w:rPr>
+              <w:t xml:space="preserve">      for aVertex in self:</w:t>
+            </w:r>
+          </w:p>
+          <w:p>
+            <w:pPr>
+              <w:rPr>
+                <w:rFonts w:ascii="Consolas" w:hAnsi="Consolas" w:cs="Consolas"/>
+                <w:color w:val="000000" w:themeColor="text1"/>
+                <w:sz w:val="18"/>
+                <w:szCs w:val="18"/>
+              </w:rPr>
+            </w:pPr>
+            <w:r>
+              <w:rPr>
+                <w:rFonts w:ascii="Consolas" w:hAnsi="Consolas" w:cs="Consolas"/>
+                <w:color w:val="000000" w:themeColor="text1"/>
+                <w:sz w:val="18"/>
+                <w:szCs w:val="18"/>
+              </w:rPr>
+              <w:t xml:space="preserve">          print(aVertex)</w:t>
+            </w:r>
+          </w:p>
+          <w:p>
+            <w:pPr>
+              <w:rPr>
+                <w:rFonts w:ascii="Consolas" w:hAnsi="Consolas" w:cs="Consolas"/>
+                <w:color w:val="000000" w:themeColor="text1"/>
+                <w:sz w:val="18"/>
+                <w:szCs w:val="18"/>
+              </w:rPr>
+            </w:pPr>
+            <w:r>
+              <w:rPr>
+                <w:rFonts w:ascii="Consolas" w:hAnsi="Consolas" w:cs="Consolas"/>
+                <w:color w:val="000000" w:themeColor="text1"/>
+                <w:sz w:val="18"/>
+                <w:szCs w:val="18"/>
+              </w:rPr>
+              <w:t xml:space="preserve">          if aVertex.getVisited() == False:</w:t>
+            </w:r>
+          </w:p>
+          <w:p>
+            <w:pPr>
+              <w:rPr>
+                <w:rFonts w:ascii="Consolas" w:hAnsi="Consolas" w:cs="Consolas"/>
+                <w:color w:val="000000" w:themeColor="text1"/>
+                <w:sz w:val="18"/>
+                <w:szCs w:val="18"/>
+              </w:rPr>
+            </w:pPr>
+            <w:r>
+              <w:rPr>
+                <w:rFonts w:ascii="Consolas" w:hAnsi="Consolas" w:cs="Consolas"/>
+                <w:color w:val="000000" w:themeColor="text1"/>
+                <w:sz w:val="18"/>
+                <w:szCs w:val="18"/>
+              </w:rPr>
+              <w:t xml:space="preserve">              component = []</w:t>
+            </w:r>
+          </w:p>
+          <w:p>
+            <w:pPr>
+              <w:rPr>
+                <w:rFonts w:ascii="Consolas" w:hAnsi="Consolas" w:cs="Consolas"/>
+                <w:color w:val="000000" w:themeColor="text1"/>
+                <w:sz w:val="18"/>
+                <w:szCs w:val="18"/>
+              </w:rPr>
+            </w:pPr>
+            <w:r>
+              <w:rPr>
+                <w:rFonts w:ascii="Consolas" w:hAnsi="Consolas" w:cs="Consolas"/>
+                <w:noProof/>
+                <w:color w:val="000000" w:themeColor="text1"/>
+                <w:sz w:val="18"/>
+                <w:szCs w:val="18"/>
+              </w:rPr>
+              <mc:AlternateContent>
+                <mc:Choice Requires="wps">
+                  <w:drawing>
+                    <wp:anchor distT="0" distB="0" distL="114300" distR="114300" simplePos="0" relativeHeight="251684864" behindDoc="0" locked="0" layoutInCell="1" allowOverlap="1" wp14:anchorId="2FAAB3A7" wp14:editId="0F92A191">
+                      <wp:simplePos x="0" y="0"/>
+                      <wp:positionH relativeFrom="column">
+                        <wp:posOffset>3024201</wp:posOffset>
+                      </wp:positionH>
+                      <wp:positionV relativeFrom="paragraph">
+                        <wp:posOffset>73108</wp:posOffset>
+                      </wp:positionV>
+                      <wp:extent cx="189037" cy="0"/>
+                      <wp:effectExtent l="0" t="63500" r="0" b="76200"/>
+                      <wp:wrapNone/>
+                      <wp:docPr id="18" name="Straight Arrow Connector 18"/>
+                      <wp:cNvGraphicFramePr/>
+                      <a:graphic xmlns:a="http://schemas.openxmlformats.org/drawingml/2006/main">
+                        <a:graphicData uri="http://schemas.microsoft.com/office/word/2010/wordprocessingShape">
+                          <wps:wsp>
+                            <wps:cNvCnPr/>
+                            <wps:spPr>
+                              <a:xfrm>
+                                <a:off x="0" y="0"/>
+                                <a:ext cx="189037" cy="0"/>
+                              </a:xfrm>
+                              <a:prstGeom prst="straightConnector1">
+                                <a:avLst/>
+                              </a:prstGeom>
+                              <a:ln>
+                                <a:solidFill>
+                                  <a:schemeClr val="accent1"/>
+                                </a:solidFill>
+                                <a:tailEnd type="triangle"/>
+                              </a:ln>
+                            </wps:spPr>
+                            <wps:style>
+                              <a:lnRef idx="1">
+                                <a:schemeClr val="accent6"/>
+                              </a:lnRef>
+                              <a:fillRef idx="0">
+                                <a:schemeClr val="accent6"/>
+                              </a:fillRef>
+                              <a:effectRef idx="0">
+                                <a:schemeClr val="accent6"/>
+                              </a:effectRef>
+                              <a:fontRef idx="minor">
+                                <a:schemeClr val="tx1"/>
+                              </a:fontRef>
+                            </wps:style>
+                            <wps:bodyPr/>
+                          </wps:wsp>
+                        </a:graphicData>
+                      </a:graphic>
                       <wp14:sizeRelV relativeFrom="margin">
                         <wp14:pctHeight>0</wp14:pctHeight>
                       </wp14:sizeRelV>
@@ -2562,11 +2885,7 @@
                 </mc:Choice>
                 <mc:Fallback>
                   <w:pict>
-                    <v:shapetype w14:anchorId="51ED6FA0" id="_x0000_t32" coordsize="21600,21600" o:spt="32" o:oned="t" path="m,l21600,21600e" filled="f">
-                      <v:path arrowok="t" fillok="f" o:connecttype="none"/>
-                      <o:lock v:ext="edit" shapetype="t"/>
-                    </v:shapetype>
-                    <v:shape id="Straight Arrow Connector 10" o:spid="_x0000_s1026" type="#_x0000_t32" style="position:absolute;margin-left:164.75pt;margin-top:6pt;width:77.6pt;height:0;z-index:251676672;visibility:visible;mso-wrap-style:square;mso-width-percent:0;mso-height-percent:0;mso-wrap-distance-left:9pt;mso-wrap-distance-top:0;mso-wrap-distance-right:9pt;mso-wrap-distance-bottom:0;mso-position-horizontal:absolute;mso-position-horizontal-relative:text;mso-position-vertical:absolute;mso-position-vertical-relative:text;mso-width-percent:0;mso-height-percent:0;mso-width-relative:margin;mso-height-relative:margin" o:gfxdata="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" strokecolor="#4579b8 [3044]">
+                    <v:shape w14:anchorId="54C086A5" id="Straight Arrow Connector 18" o:spid="_x0000_s1026" type="#_x0000_t32" style="position:absolute;margin-left:238.15pt;margin-top:5.75pt;width:14.9pt;height:0;z-index:251684864;visibility:visible;mso-wrap-style:square;mso-height-percent:0;mso-wrap-distance-left:9pt;mso-wrap-distance-top:0;mso-wrap-distance-right:9pt;mso-wrap-distance-bottom:0;mso-position-horizontal:absolute;mso-position-horizontal-relative:text;mso-position-vertical:absolute;mso-position-vertical-relative:text;mso-height-percent:0;mso-height-relative:margin" o:gfxdata="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" strokecolor="#4f81bd [3204]">
                       <v:stroke endarrow="block"/>
                     </v:shape>
                   </w:pict>
@@ -2575,11 +2894,570 @@
             </w:r>
             <w:r>
               <w:rPr>
+                <w:rFonts w:ascii="Consolas" w:hAnsi="Consolas" w:cs="Consolas"/>
+                <w:color w:val="000000" w:themeColor="text1"/>
+                <w:sz w:val="18"/>
+                <w:szCs w:val="18"/>
+              </w:rPr>
+              <w:t xml:space="preserve">              self.dfsvisit(aVertex, component)</w:t>
+            </w:r>
+          </w:p>
+          <w:p>
+            <w:pPr>
+              <w:rPr>
+                <w:rFonts w:ascii="Consolas" w:hAnsi="Consolas" w:cs="Consolas"/>
+                <w:color w:val="000000" w:themeColor="text1"/>
+                <w:sz w:val="18"/>
+                <w:szCs w:val="18"/>
+              </w:rPr>
+            </w:pPr>
+          </w:p>
+          <w:p>
+            <w:pPr>
+              <w:rPr>
+                <w:rFonts w:ascii="Consolas" w:hAnsi="Consolas" w:cs="Consolas"/>
+                <w:color w:val="000000" w:themeColor="text1"/>
+                <w:sz w:val="18"/>
+                <w:szCs w:val="18"/>
+              </w:rPr>
+            </w:pPr>
+            <w:r>
+              <w:rPr>
+                <w:rFonts w:ascii="Consolas" w:hAnsi="Consolas" w:cs="Consolas"/>
+                <w:noProof/>
+                <w:color w:val="000000" w:themeColor="text1"/>
+                <w:sz w:val="18"/>
+                <w:szCs w:val="18"/>
+              </w:rPr>
+              <mc:AlternateContent>
+                <mc:Choice Requires="wps">
+                  <w:drawing>
+                    <wp:anchor distT="0" distB="0" distL="114300" distR="114300" simplePos="0" relativeHeight="251685888" behindDoc="0" locked="0" layoutInCell="1" allowOverlap="1" wp14:anchorId="2F1DF567" wp14:editId="2ED8AEF2">
+                      <wp:simplePos x="0" y="0"/>
+                      <wp:positionH relativeFrom="column">
+                        <wp:posOffset>2686050</wp:posOffset>
+                      </wp:positionH>
+                      <wp:positionV relativeFrom="paragraph">
+                        <wp:posOffset>62451</wp:posOffset>
+                      </wp:positionV>
+                      <wp:extent cx="526526" cy="0"/>
+                      <wp:effectExtent l="0" t="63500" r="0" b="76200"/>
+                      <wp:wrapNone/>
+                      <wp:docPr id="19" name="Straight Arrow Connector 19"/>
+                      <wp:cNvGraphicFramePr/>
+                      <a:graphic xmlns:a="http://schemas.openxmlformats.org/drawingml/2006/main">
+                        <a:graphicData uri="http://schemas.microsoft.com/office/word/2010/wordprocessingShape">
+                          <wps:wsp>
+                            <wps:cNvCnPr/>
+                            <wps:spPr>
+                              <a:xfrm>
+                                <a:off x="0" y="0"/>
+                                <a:ext cx="526526" cy="0"/>
+                              </a:xfrm>
+                              <a:prstGeom prst="straightConnector1">
+                                <a:avLst/>
+                              </a:prstGeom>
+                              <a:ln>
+                                <a:solidFill>
+                                  <a:schemeClr val="accent1"/>
+                                </a:solidFill>
+                                <a:tailEnd type="triangle"/>
+                              </a:ln>
+                            </wps:spPr>
+                            <wps:style>
+                              <a:lnRef idx="1">
+                                <a:schemeClr val="accent6"/>
+                              </a:lnRef>
+                              <a:fillRef idx="0">
+                                <a:schemeClr val="accent6"/>
+                              </a:fillRef>
+                              <a:effectRef idx="0">
+                                <a:schemeClr val="accent6"/>
+                              </a:effectRef>
+                              <a:fontRef idx="minor">
+                                <a:schemeClr val="tx1"/>
+                              </a:fontRef>
+                            </wps:style>
+                            <wps:bodyPr/>
+                          </wps:wsp>
+                        </a:graphicData>
+                      </a:graphic>
+                    </wp:anchor>
+                  </w:drawing>
+                </mc:Choice>
+                <mc:Fallback>
+                  <w:pict>
+                    <v:shape w14:anchorId="1C562AF4" id="Straight Arrow Connector 19" o:spid="_x0000_s1026" type="#_x0000_t32" style="position:absolute;margin-left:211.5pt;margin-top:4.9pt;width:41.45pt;height:0;z-index:251685888;visibility:visible;mso-wrap-style:square;mso-wrap-distance-left:9pt;mso-wrap-distance-top:0;mso-wrap-distance-right:9pt;mso-wrap-distance-bottom:0;mso-position-horizontal:absolute;mso-position-horizontal-relative:text;mso-position-vertical:absolute;mso-position-vertical-relative:text" o:gfxdata="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" strokecolor="#4f81bd [3204]">
+                      <v:stroke endarrow="block"/>
+                    </v:shape>
+                  </w:pict>
+                </mc:Fallback>
+              </mc:AlternateContent>
+            </w:r>
+            <w:r>
+              <w:rPr>
+                <w:rFonts w:ascii="Consolas" w:hAnsi="Consolas" w:cs="Consolas"/>
+                <w:color w:val="000000" w:themeColor="text1"/>
+                <w:sz w:val="18"/>
+                <w:szCs w:val="18"/>
+              </w:rPr>
+              <w:t xml:space="preserve">              components.append(component)</w:t>
+            </w:r>
+          </w:p>
+          <w:p>
+            <w:pPr>
+              <w:rPr>
+                <w:rFonts w:ascii="Consolas" w:hAnsi="Consolas" w:cs="Consolas"/>
+                <w:color w:val="000000" w:themeColor="text1"/>
+                <w:sz w:val="18"/>
+                <w:szCs w:val="18"/>
+              </w:rPr>
+            </w:pPr>
+            <w:r>
+              <w:rPr>
+                <w:rFonts w:ascii="Consolas" w:hAnsi="Consolas" w:cs="Consolas"/>
+                <w:color w:val="000000" w:themeColor="text1"/>
+                <w:sz w:val="18"/>
+                <w:szCs w:val="18"/>
+              </w:rPr>
+              <w:t xml:space="preserve">      </w:t>
+            </w:r>
+          </w:p>
+          <w:p>
+            <w:pPr>
+              <w:rPr>
+                <w:rFonts w:ascii="Consolas" w:hAnsi="Consolas" w:cs="Consolas"/>
+                <w:color w:val="000000" w:themeColor="text1"/>
+                <w:sz w:val="18"/>
+                <w:szCs w:val="18"/>
+              </w:rPr>
+            </w:pPr>
+            <w:r>
+              <w:rPr>
+                <w:rFonts w:ascii="Consolas" w:hAnsi="Consolas" w:cs="Consolas"/>
+                <w:color w:val="000000" w:themeColor="text1"/>
+                <w:sz w:val="18"/>
+                <w:szCs w:val="18"/>
+              </w:rPr>
+              <w:t xml:space="preserve">      return components</w:t>
+            </w:r>
+          </w:p>
+          <w:p>
+            <w:pPr>
+              <w:widowControl w:val="0"/>
+              <w:pBdr>
+                <w:top w:val="nil"/>
+                <w:left w:val="nil"/>
+                <w:bottom w:val="nil"/>
+                <w:right w:val="nil"/>
+                <w:between w:val="nil"/>
+              </w:pBdr>
+              <w:rPr>
                 <w:rFonts w:ascii="Consolas" w:eastAsia="time new roman" w:hAnsi="Consolas" w:cs="Consolas"/>
                 <w:sz w:val="18"/>
                 <w:szCs w:val="18"/>
               </w:rPr>
-              <w:t>def connected_components(graph):</w:t>
+            </w:pPr>
+          </w:p>
+          <w:p>
+            <w:pPr>
+              <w:rPr>
+                <w:rFonts w:ascii="Consolas" w:hAnsi="Consolas" w:cs="Consolas"/>
+                <w:color w:val="000000" w:themeColor="text1"/>
+                <w:sz w:val="18"/>
+                <w:szCs w:val="18"/>
+              </w:rPr>
+            </w:pPr>
+            <w:r>
+              <w:rPr>
+                <w:rFonts w:ascii="Consolas" w:hAnsi="Consolas" w:cs="Consolas"/>
+                <w:noProof/>
+                <w:color w:val="000000" w:themeColor="text1"/>
+                <w:sz w:val="18"/>
+                <w:szCs w:val="18"/>
+              </w:rPr>
+              <mc:AlternateContent>
+                <mc:Choice Requires="wps">
+                  <w:drawing>
+                    <wp:anchor distT="0" distB="0" distL="114300" distR="114300" simplePos="0" relativeHeight="251686912" behindDoc="0" locked="0" layoutInCell="1" allowOverlap="1" wp14:anchorId="4FA4891F" wp14:editId="35FEE28C">
+                      <wp:simplePos x="0" y="0"/>
+                      <wp:positionH relativeFrom="column">
+                        <wp:posOffset>2724564</wp:posOffset>
+                      </wp:positionH>
+                      <wp:positionV relativeFrom="paragraph">
+                        <wp:posOffset>52705</wp:posOffset>
+                      </wp:positionV>
+                      <wp:extent cx="457200" cy="0"/>
+                      <wp:effectExtent l="0" t="63500" r="0" b="63500"/>
+                      <wp:wrapNone/>
+                      <wp:docPr id="21" name="Straight Arrow Connector 21"/>
+                      <wp:cNvGraphicFramePr/>
+                      <a:graphic xmlns:a="http://schemas.openxmlformats.org/drawingml/2006/main">
+                        <a:graphicData uri="http://schemas.microsoft.com/office/word/2010/wordprocessingShape">
+                          <wps:wsp>
+                            <wps:cNvCnPr/>
+                            <wps:spPr>
+                              <a:xfrm>
+                                <a:off x="0" y="0"/>
+                                <a:ext cx="457200" cy="0"/>
+                              </a:xfrm>
+                              <a:prstGeom prst="straightConnector1">
+                                <a:avLst/>
+                              </a:prstGeom>
+                              <a:ln>
+                                <a:solidFill>
+                                  <a:schemeClr val="accent1"/>
+                                </a:solidFill>
+                                <a:tailEnd type="triangle"/>
+                              </a:ln>
+                            </wps:spPr>
+                            <wps:style>
+                              <a:lnRef idx="1">
+                                <a:schemeClr val="accent6"/>
+                              </a:lnRef>
+                              <a:fillRef idx="0">
+                                <a:schemeClr val="accent6"/>
+                              </a:fillRef>
+                              <a:effectRef idx="0">
+                                <a:schemeClr val="accent6"/>
+                              </a:effectRef>
+                              <a:fontRef idx="minor">
+                                <a:schemeClr val="tx1"/>
+                              </a:fontRef>
+                            </wps:style>
+                            <wps:bodyPr/>
+                          </wps:wsp>
+                        </a:graphicData>
+                      </a:graphic>
+                    </wp:anchor>
+                  </w:drawing>
+                </mc:Choice>
+                <mc:Fallback>
+                  <w:pict>
+                    <v:shape w14:anchorId="06B7B12D" id="Straight Arrow Connector 21" o:spid="_x0000_s1026" type="#_x0000_t32" style="position:absolute;margin-left:214.55pt;margin-top:4.15pt;width:36pt;height:0;z-index:251686912;visibility:visible;mso-wrap-style:square;mso-wrap-distance-left:9pt;mso-wrap-distance-top:0;mso-wrap-distance-right:9pt;mso-wrap-distance-bottom:0;mso-position-horizontal:absolute;mso-position-horizontal-relative:text;mso-position-vertical:absolute;mso-position-vertical-relative:text" o:gfxdata="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" strokecolor="#4f81bd [3204]">
+                      <v:stroke endarrow="block"/>
+                    </v:shape>
+                  </w:pict>
+                </mc:Fallback>
+              </mc:AlternateContent>
+            </w:r>
+            <w:r>
+              <w:rPr>
+                <w:rFonts w:ascii="Consolas" w:hAnsi="Consolas" w:cs="Consolas"/>
+                <w:color w:val="000000" w:themeColor="text1"/>
+                <w:sz w:val="18"/>
+                <w:szCs w:val="18"/>
+              </w:rPr>
+              <w:t>def dfsvisit(self, startVertex, component):</w:t>
+            </w:r>
+            <w:r>
+              <w:rPr>
+                <w:rFonts w:ascii="Consolas" w:hAnsi="Consolas" w:cs="Consolas"/>
+                <w:noProof/>
+                <w:color w:val="000000" w:themeColor="text1"/>
+                <w:sz w:val="18"/>
+                <w:szCs w:val="18"/>
+              </w:rPr>
+              <w:t xml:space="preserve"> </w:t>
+            </w:r>
+          </w:p>
+          <w:p>
+            <w:pPr>
+              <w:rPr>
+                <w:rFonts w:ascii="Consolas" w:hAnsi="Consolas" w:cs="Consolas"/>
+                <w:color w:val="000000" w:themeColor="text1"/>
+                <w:sz w:val="18"/>
+                <w:szCs w:val="18"/>
+              </w:rPr>
+            </w:pPr>
+            <w:r>
+              <w:rPr>
+                <w:rFonts w:ascii="Consolas" w:hAnsi="Consolas" w:cs="Consolas"/>
+                <w:color w:val="000000" w:themeColor="text1"/>
+                <w:sz w:val="18"/>
+                <w:szCs w:val="18"/>
+              </w:rPr>
+              <w:t xml:space="preserve">      startVertex.setVisited(True)</w:t>
+            </w:r>
+          </w:p>
+          <w:p>
+            <w:pPr>
+              <w:rPr>
+                <w:rFonts w:ascii="Consolas" w:hAnsi="Consolas" w:cs="Consolas"/>
+                <w:color w:val="000000" w:themeColor="text1"/>
+                <w:sz w:val="18"/>
+                <w:szCs w:val="18"/>
+              </w:rPr>
+            </w:pPr>
+          </w:p>
+          <w:p>
+            <w:pPr>
+              <w:rPr>
+                <w:rFonts w:ascii="Consolas" w:hAnsi="Consolas" w:cs="Consolas"/>
+                <w:color w:val="000000" w:themeColor="text1"/>
+                <w:sz w:val="18"/>
+                <w:szCs w:val="18"/>
+              </w:rPr>
+            </w:pPr>
+            <w:r>
+              <w:rPr>
+                <w:rFonts w:ascii="Consolas" w:hAnsi="Consolas" w:cs="Consolas"/>
+                <w:noProof/>
+                <w:color w:val="000000" w:themeColor="text1"/>
+                <w:sz w:val="18"/>
+                <w:szCs w:val="18"/>
+              </w:rPr>
+              <mc:AlternateContent>
+                <mc:Choice Requires="wps">
+                  <w:drawing>
+                    <wp:anchor distT="0" distB="0" distL="114300" distR="114300" simplePos="0" relativeHeight="251687936" behindDoc="0" locked="0" layoutInCell="1" allowOverlap="1" wp14:anchorId="329A5DE4" wp14:editId="780E3810">
+                      <wp:simplePos x="0" y="0"/>
+                      <wp:positionH relativeFrom="column">
+                        <wp:posOffset>2726221</wp:posOffset>
+                      </wp:positionH>
+                      <wp:positionV relativeFrom="paragraph">
+                        <wp:posOffset>69077</wp:posOffset>
+                      </wp:positionV>
+                      <wp:extent cx="457200" cy="0"/>
+                      <wp:effectExtent l="0" t="63500" r="0" b="63500"/>
+                      <wp:wrapNone/>
+                      <wp:docPr id="22" name="Straight Arrow Connector 22"/>
+                      <wp:cNvGraphicFramePr/>
+                      <a:graphic xmlns:a="http://schemas.openxmlformats.org/drawingml/2006/main">
+                        <a:graphicData uri="http://schemas.microsoft.com/office/word/2010/wordprocessingShape">
+                          <wps:wsp>
+                            <wps:cNvCnPr/>
+                            <wps:spPr>
+                              <a:xfrm>
+                                <a:off x="0" y="0"/>
+                                <a:ext cx="457200" cy="0"/>
+                              </a:xfrm>
+                              <a:prstGeom prst="straightConnector1">
+                                <a:avLst/>
+                              </a:prstGeom>
+                              <a:ln>
+                                <a:solidFill>
+                                  <a:schemeClr val="accent1"/>
+                                </a:solidFill>
+                                <a:tailEnd type="triangle"/>
+                              </a:ln>
+                            </wps:spPr>
+                            <wps:style>
+                              <a:lnRef idx="1">
+                                <a:schemeClr val="accent6"/>
+                              </a:lnRef>
+                              <a:fillRef idx="0">
+                                <a:schemeClr val="accent6"/>
+                              </a:fillRef>
+                              <a:effectRef idx="0">
+                                <a:schemeClr val="accent6"/>
+                              </a:effectRef>
+                              <a:fontRef idx="minor">
+                                <a:schemeClr val="tx1"/>
+                              </a:fontRef>
+                            </wps:style>
+                            <wps:bodyPr/>
+                          </wps:wsp>
+                        </a:graphicData>
+                      </a:graphic>
+                    </wp:anchor>
+                  </w:drawing>
+                </mc:Choice>
+                <mc:Fallback>
+                  <w:pict>
+                    <v:shape w14:anchorId="7964874D" id="Straight Arrow Connector 22" o:spid="_x0000_s1026" type="#_x0000_t32" style="position:absolute;margin-left:214.65pt;margin-top:5.45pt;width:36pt;height:0;z-index:251687936;visibility:visible;mso-wrap-style:square;mso-wrap-distance-left:9pt;mso-wrap-distance-top:0;mso-wrap-distance-right:9pt;mso-wrap-distance-bottom:0;mso-position-horizontal:absolute;mso-position-horizontal-relative:text;mso-position-vertical:absolute;mso-position-vertical-relative:text" o:gfxdata="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" strokecolor="#4f81bd [3204]">
+                      <v:stroke endarrow="block"/>
+                    </v:shape>
+                  </w:pict>
+                </mc:Fallback>
+              </mc:AlternateContent>
+            </w:r>
+            <w:r>
+              <w:rPr>
+                <w:rFonts w:ascii="Consolas" w:hAnsi="Consolas" w:cs="Consolas"/>
+                <w:color w:val="000000" w:themeColor="text1"/>
+                <w:sz w:val="18"/>
+                <w:szCs w:val="18"/>
+              </w:rPr>
+              <w:t xml:space="preserve">      component.append(startVertex.getId())</w:t>
+            </w:r>
+          </w:p>
+          <w:p>
+            <w:pPr>
+              <w:rPr>
+                <w:rFonts w:ascii="Consolas" w:hAnsi="Consolas" w:cs="Consolas"/>
+                <w:color w:val="000000" w:themeColor="text1"/>
+                <w:sz w:val="18"/>
+                <w:szCs w:val="18"/>
+              </w:rPr>
+            </w:pPr>
+          </w:p>
+          <w:p>
+            <w:pPr>
+              <w:rPr>
+                <w:rFonts w:ascii="Consolas" w:hAnsi="Consolas" w:cs="Consolas"/>
+                <w:color w:val="000000" w:themeColor="text1"/>
+                <w:sz w:val="18"/>
+                <w:szCs w:val="18"/>
+              </w:rPr>
+            </w:pPr>
+            <w:r>
+              <w:rPr>
+                <w:rFonts w:ascii="Consolas" w:hAnsi="Consolas" w:cs="Consolas"/>
+                <w:noProof/>
+                <w:color w:val="000000" w:themeColor="text1"/>
+                <w:sz w:val="18"/>
+                <w:szCs w:val="18"/>
+              </w:rPr>
+              <mc:AlternateContent>
+                <mc:Choice Requires="wps">
+                  <w:drawing>
+                    <wp:anchor distT="0" distB="0" distL="114300" distR="114300" simplePos="0" relativeHeight="251688960" behindDoc="0" locked="0" layoutInCell="1" allowOverlap="1" wp14:anchorId="30141B46" wp14:editId="20FD64FD">
+                      <wp:simplePos x="0" y="0"/>
+                      <wp:positionH relativeFrom="column">
+                        <wp:posOffset>2915064</wp:posOffset>
+                      </wp:positionH>
+                      <wp:positionV relativeFrom="paragraph">
+                        <wp:posOffset>79154</wp:posOffset>
+                      </wp:positionV>
+                      <wp:extent cx="268357" cy="0"/>
+                      <wp:effectExtent l="0" t="63500" r="0" b="63500"/>
+                      <wp:wrapNone/>
+                      <wp:docPr id="23" name="Straight Arrow Connector 23"/>
+                      <wp:cNvGraphicFramePr/>
+                      <a:graphic xmlns:a="http://schemas.openxmlformats.org/drawingml/2006/main">
+                        <a:graphicData uri="http://schemas.microsoft.com/office/word/2010/wordprocessingShape">
+                          <wps:wsp>
+                            <wps:cNvCnPr/>
+                            <wps:spPr>
+                              <a:xfrm>
+                                <a:off x="0" y="0"/>
+                                <a:ext cx="268357" cy="0"/>
+                              </a:xfrm>
+                              <a:prstGeom prst="straightConnector1">
+                                <a:avLst/>
+                              </a:prstGeom>
+                              <a:ln>
+                                <a:solidFill>
+                                  <a:schemeClr val="accent1"/>
+                                </a:solidFill>
+                                <a:tailEnd type="triangle"/>
+                              </a:ln>
+                            </wps:spPr>
+                            <wps:style>
+                              <a:lnRef idx="1">
+                                <a:schemeClr val="accent6"/>
+                              </a:lnRef>
+                              <a:fillRef idx="0">
+                                <a:schemeClr val="accent6"/>
+                              </a:fillRef>
+                              <a:effectRef idx="0">
+                                <a:schemeClr val="accent6"/>
+                              </a:effectRef>
+                              <a:fontRef idx="minor">
+                                <a:schemeClr val="tx1"/>
+                              </a:fontRef>
+                            </wps:style>
+                            <wps:bodyPr/>
+                          </wps:wsp>
+                        </a:graphicData>
+                      </a:graphic>
+                    </wp:anchor>
+                  </w:drawing>
+                </mc:Choice>
+                <mc:Fallback>
+                  <w:pict>
+                    <v:shape w14:anchorId="3A43A534" id="Straight Arrow Connector 23" o:spid="_x0000_s1026" type="#_x0000_t32" style="position:absolute;margin-left:229.55pt;margin-top:6.25pt;width:21.15pt;height:0;z-index:251688960;visibility:visible;mso-wrap-style:square;mso-wrap-distance-left:9pt;mso-wrap-distance-top:0;mso-wrap-distance-right:9pt;mso-wrap-distance-bottom:0;mso-position-horizontal:absolute;mso-position-horizontal-relative:text;mso-position-vertical:absolute;mso-position-vertical-relative:text" o:gfxdata="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" strokecolor="#4f81bd [3204]">
+                      <v:stroke endarrow="block"/>
+                    </v:shape>
+                  </w:pict>
+                </mc:Fallback>
+              </mc:AlternateContent>
+            </w:r>
+            <w:r>
+              <w:rPr>
+                <w:rFonts w:ascii="Consolas" w:hAnsi="Consolas" w:cs="Consolas"/>
+                <w:color w:val="000000" w:themeColor="text1"/>
+                <w:sz w:val="18"/>
+                <w:szCs w:val="18"/>
+              </w:rPr>
+              <w:t xml:space="preserve">      for nbr in startVertex.getConnections():</w:t>
+            </w:r>
+          </w:p>
+          <w:p>
+            <w:pPr>
+              <w:rPr>
+                <w:rFonts w:ascii="Consolas" w:hAnsi="Consolas" w:cs="Consolas"/>
+                <w:color w:val="000000" w:themeColor="text1"/>
+                <w:sz w:val="18"/>
+                <w:szCs w:val="18"/>
+              </w:rPr>
+            </w:pPr>
+            <w:r>
+              <w:rPr>
+                <w:rFonts w:ascii="Consolas" w:hAnsi="Consolas" w:cs="Consolas"/>
+                <w:color w:val="000000" w:themeColor="text1"/>
+                <w:sz w:val="18"/>
+                <w:szCs w:val="18"/>
+              </w:rPr>
+              <w:t xml:space="preserve">          if nbr.getVisited() == False:</w:t>
+            </w:r>
+          </w:p>
+          <w:p>
+            <w:pPr>
+              <w:rPr>
+                <w:rFonts w:ascii="Consolas" w:hAnsi="Consolas" w:cs="Consolas"/>
+                <w:color w:val="000000" w:themeColor="text1"/>
+                <w:sz w:val="18"/>
+                <w:szCs w:val="18"/>
+              </w:rPr>
+            </w:pPr>
+            <w:r>
+              <w:rPr>
+                <w:rFonts w:ascii="Consolas" w:hAnsi="Consolas" w:cs="Consolas"/>
+                <w:color w:val="000000" w:themeColor="text1"/>
+                <w:sz w:val="18"/>
+                <w:szCs w:val="18"/>
+              </w:rPr>
+              <w:t xml:space="preserve">              nbr.setPrev(startVertex)</w:t>
+            </w:r>
+          </w:p>
+          <w:p>
+            <w:pPr>
+              <w:rPr>
+                <w:rFonts w:ascii="Consolas" w:hAnsi="Consolas" w:cs="Consolas"/>
+                <w:color w:val="000000" w:themeColor="text1"/>
+                <w:sz w:val="18"/>
+                <w:szCs w:val="18"/>
+              </w:rPr>
+            </w:pPr>
+            <w:r>
+              <w:rPr>
+                <w:rFonts w:ascii="Consolas" w:hAnsi="Consolas" w:cs="Consolas"/>
+                <w:color w:val="000000" w:themeColor="text1"/>
+                <w:sz w:val="18"/>
+                <w:szCs w:val="18"/>
+              </w:rPr>
+              <w:t xml:space="preserve">              self.dfsvisit(nbr, component)</w:t>
+            </w:r>
+          </w:p>
+          <w:p>
+            <w:pPr>
+              <w:rPr>
+                <w:rFonts w:ascii="Consolas" w:hAnsi="Consolas" w:cs="Consolas"/>
+                <w:color w:val="000000" w:themeColor="text1"/>
+                <w:sz w:val="18"/>
+                <w:szCs w:val="18"/>
+              </w:rPr>
+            </w:pPr>
+            <w:r>
+              <w:rPr>
+                <w:rFonts w:ascii="Consolas" w:hAnsi="Consolas" w:cs="Consolas"/>
+                <w:color w:val="000000" w:themeColor="text1"/>
+                <w:sz w:val="18"/>
+                <w:szCs w:val="18"/>
+              </w:rPr>
+              <w:t xml:space="preserve">      startVertex.setVisited(True)</w:t>
             </w:r>
           </w:p>
           <w:p>
@@ -2599,1075 +3477,6 @@
                 <w:szCs w:val="18"/>
               </w:rPr>
             </w:pPr>
-            <w:r>
-              <w:rPr>
-                <w:rFonts w:ascii="Consolas" w:eastAsia="time new roman" w:hAnsi="Consolas" w:cs="Consolas"/>
-                <w:sz w:val="18"/>
-                <w:szCs w:val="18"/>
-              </w:rPr>
-              <w:t xml:space="preserve">    </w:t>
-            </w:r>
-          </w:p>
-          <w:p>
-            <w:pPr>
-              <w:widowControl w:val="0"/>
-              <w:pBdr>
-                <w:top w:val="nil"/>
-                <w:left w:val="nil"/>
-                <w:bottom w:val="nil"/>
-                <w:right w:val="nil"/>
-                <w:between w:val="nil"/>
-              </w:pBdr>
-              <w:spacing w:line="240" w:lineRule="auto"/>
-              <w:rPr>
-                <w:rFonts w:ascii="Consolas" w:eastAsia="time new roman" w:hAnsi="Consolas" w:cs="Consolas"/>
-                <w:sz w:val="18"/>
-                <w:szCs w:val="18"/>
-              </w:rPr>
-            </w:pPr>
-            <w:r>
-              <w:rPr>
-                <w:rFonts w:ascii="Consolas" w:eastAsia="time new roman" w:hAnsi="Consolas" w:cs="Consolas"/>
-                <w:sz w:val="18"/>
-                <w:szCs w:val="18"/>
-              </w:rPr>
-              <w:t xml:space="preserve">    </w:t>
-            </w:r>
-            <w:r>
-              <w:rPr>
-                <w:rFonts w:ascii="Consolas" w:eastAsia="time new roman" w:hAnsi="Consolas" w:cs="Consolas"/>
-                <w:sz w:val="18"/>
-                <w:szCs w:val="18"/>
-              </w:rPr>
-              <w:t>components = []</w:t>
-            </w:r>
-          </w:p>
-          <w:p>
-            <w:pPr>
-              <w:widowControl w:val="0"/>
-              <w:pBdr>
-                <w:top w:val="nil"/>
-                <w:left w:val="nil"/>
-                <w:bottom w:val="nil"/>
-                <w:right w:val="nil"/>
-                <w:between w:val="nil"/>
-              </w:pBdr>
-              <w:spacing w:line="240" w:lineRule="auto"/>
-              <w:rPr>
-                <w:rFonts w:ascii="Consolas" w:eastAsia="time new roman" w:hAnsi="Consolas" w:cs="Consolas"/>
-                <w:sz w:val="18"/>
-                <w:szCs w:val="18"/>
-              </w:rPr>
-            </w:pPr>
-            <w:r>
-              <w:rPr>
-                <w:rFonts w:ascii="Consolas" w:eastAsia="time new roman" w:hAnsi="Consolas" w:cs="Consolas"/>
-                <w:noProof/>
-                <w:sz w:val="18"/>
-                <w:szCs w:val="18"/>
-              </w:rPr>
-              <mc:AlternateContent>
-                <mc:Choice Requires="wps">
-                  <w:drawing>
-                    <wp:anchor distT="0" distB="0" distL="114300" distR="114300" simplePos="0" relativeHeight="251666432" behindDoc="0" locked="0" layoutInCell="1" allowOverlap="1" wp14:anchorId="3B4CC21F" wp14:editId="0A84B97A">
-                      <wp:simplePos x="0" y="0"/>
-                      <wp:positionH relativeFrom="column">
-                        <wp:posOffset>1306467</wp:posOffset>
-                      </wp:positionH>
-                      <wp:positionV relativeFrom="paragraph">
-                        <wp:posOffset>16329</wp:posOffset>
-                      </wp:positionV>
-                      <wp:extent cx="1821996" cy="0"/>
-                      <wp:effectExtent l="0" t="63500" r="0" b="76200"/>
-                      <wp:wrapNone/>
-                      <wp:docPr id="8" name="Straight Arrow Connector 8"/>
-                      <wp:cNvGraphicFramePr/>
-                      <a:graphic xmlns:a="http://schemas.openxmlformats.org/drawingml/2006/main">
-                        <a:graphicData uri="http://schemas.microsoft.com/office/word/2010/wordprocessingShape">
-                          <wps:wsp>
-                            <wps:cNvCnPr/>
-                            <wps:spPr>
-                              <a:xfrm>
-                                <a:off x="0" y="0"/>
-                                <a:ext cx="1821996" cy="0"/>
-                              </a:xfrm>
-                              <a:prstGeom prst="straightConnector1">
-                                <a:avLst/>
-                              </a:prstGeom>
-                              <a:ln>
-                                <a:tailEnd type="triangle"/>
-                              </a:ln>
-                            </wps:spPr>
-                            <wps:style>
-                              <a:lnRef idx="1">
-                                <a:schemeClr val="accent1"/>
-                              </a:lnRef>
-                              <a:fillRef idx="0">
-                                <a:schemeClr val="accent1"/>
-                              </a:fillRef>
-                              <a:effectRef idx="0">
-                                <a:schemeClr val="accent1"/>
-                              </a:effectRef>
-                              <a:fontRef idx="minor">
-                                <a:schemeClr val="tx1"/>
-                              </a:fontRef>
-                            </wps:style>
-                            <wps:bodyPr/>
-                          </wps:wsp>
-                        </a:graphicData>
-                      </a:graphic>
-                      <wp14:sizeRelH relativeFrom="margin">
-                        <wp14:pctWidth>0</wp14:pctWidth>
-                      </wp14:sizeRelH>
-                      <wp14:sizeRelV relativeFrom="margin">
-                        <wp14:pctHeight>0</wp14:pctHeight>
-                      </wp14:sizeRelV>
-                    </wp:anchor>
-                  </w:drawing>
-                </mc:Choice>
-                <mc:Fallback>
-                  <w:pict>
-                    <v:shape w14:anchorId="5FB70F75" id="Straight Arrow Connector 8" o:spid="_x0000_s1026" type="#_x0000_t32" style="position:absolute;margin-left:102.85pt;margin-top:1.3pt;width:143.45pt;height:0;z-index:251666432;visibility:visible;mso-wrap-style:square;mso-width-percent:0;mso-height-percent:0;mso-wrap-distance-left:9pt;mso-wrap-distance-top:0;mso-wrap-distance-right:9pt;mso-wrap-distance-bottom:0;mso-position-horizontal:absolute;mso-position-horizontal-relative:text;mso-position-vertical:absolute;mso-position-vertical-relative:text;mso-width-percent:0;mso-height-percent:0;mso-width-relative:margin;mso-height-relative:margin" o:gfxdata="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" strokecolor="#4579b8 [3044]">
-                      <v:stroke endarrow="block"/>
-                    </v:shape>
-                  </w:pict>
-                </mc:Fallback>
-              </mc:AlternateContent>
-            </w:r>
-            <w:r>
-              <w:rPr>
-                <w:rFonts w:ascii="Consolas" w:eastAsia="time new roman" w:hAnsi="Consolas" w:cs="Consolas"/>
-                <w:sz w:val="18"/>
-                <w:szCs w:val="18"/>
-              </w:rPr>
-              <w:t xml:space="preserve">    visited = set()</w:t>
-            </w:r>
-          </w:p>
-          <w:p>
-            <w:pPr>
-              <w:widowControl w:val="0"/>
-              <w:pBdr>
-                <w:top w:val="nil"/>
-                <w:left w:val="nil"/>
-                <w:bottom w:val="nil"/>
-                <w:right w:val="nil"/>
-                <w:between w:val="nil"/>
-              </w:pBdr>
-              <w:spacing w:line="240" w:lineRule="auto"/>
-              <w:rPr>
-                <w:rFonts w:ascii="Consolas" w:eastAsia="time new roman" w:hAnsi="Consolas" w:cs="Consolas"/>
-                <w:sz w:val="18"/>
-                <w:szCs w:val="18"/>
-              </w:rPr>
-            </w:pPr>
-            <w:r>
-              <w:rPr>
-                <w:rFonts w:ascii="Consolas" w:eastAsia="time new roman" w:hAnsi="Consolas" w:cs="Consolas"/>
-                <w:sz w:val="18"/>
-                <w:szCs w:val="18"/>
-              </w:rPr>
-              <w:t xml:space="preserve">    </w:t>
-            </w:r>
-          </w:p>
-          <w:p>
-            <w:pPr>
-              <w:widowControl w:val="0"/>
-              <w:pBdr>
-                <w:top w:val="nil"/>
-                <w:left w:val="nil"/>
-                <w:bottom w:val="nil"/>
-                <w:right w:val="nil"/>
-                <w:between w:val="nil"/>
-              </w:pBdr>
-              <w:spacing w:line="240" w:lineRule="auto"/>
-              <w:rPr>
-                <w:rFonts w:ascii="Consolas" w:eastAsia="time new roman" w:hAnsi="Consolas" w:cs="Consolas"/>
-                <w:sz w:val="18"/>
-                <w:szCs w:val="18"/>
-              </w:rPr>
-            </w:pPr>
-            <w:r>
-              <w:rPr>
-                <w:rFonts w:ascii="Consolas" w:eastAsia="time new roman" w:hAnsi="Consolas" w:cs="Consolas"/>
-                <w:sz w:val="18"/>
-                <w:szCs w:val="18"/>
-              </w:rPr>
-              <w:t xml:space="preserve">    for vertex in graph:</w:t>
-            </w:r>
-            <w:r>
-              <w:rPr>
-                <w:rFonts w:ascii="Consolas" w:eastAsia="time new roman" w:hAnsi="Consolas" w:cs="Consolas"/>
-                <w:noProof/>
-                <w:sz w:val="18"/>
-                <w:szCs w:val="18"/>
-              </w:rPr>
-              <w:t xml:space="preserve"> </w:t>
-            </w:r>
-          </w:p>
-          <w:p>
-            <w:pPr>
-              <w:widowControl w:val="0"/>
-              <w:pBdr>
-                <w:top w:val="nil"/>
-                <w:left w:val="nil"/>
-                <w:bottom w:val="nil"/>
-                <w:right w:val="nil"/>
-                <w:between w:val="nil"/>
-              </w:pBdr>
-              <w:spacing w:line="240" w:lineRule="auto"/>
-              <w:rPr>
-                <w:rFonts w:ascii="Consolas" w:eastAsia="time new roman" w:hAnsi="Consolas" w:cs="Consolas"/>
-                <w:sz w:val="18"/>
-                <w:szCs w:val="18"/>
-              </w:rPr>
-            </w:pPr>
-            <w:r>
-              <w:rPr>
-                <w:rFonts w:ascii="Consolas" w:eastAsia="time new roman" w:hAnsi="Consolas" w:cs="Consolas"/>
-                <w:sz w:val="18"/>
-                <w:szCs w:val="18"/>
-              </w:rPr>
-              <w:t xml:space="preserve">        if vertex not in visited:</w:t>
-            </w:r>
-          </w:p>
-          <w:p>
-            <w:pPr>
-              <w:widowControl w:val="0"/>
-              <w:pBdr>
-                <w:top w:val="nil"/>
-                <w:left w:val="nil"/>
-                <w:bottom w:val="nil"/>
-                <w:right w:val="nil"/>
-                <w:between w:val="nil"/>
-              </w:pBdr>
-              <w:spacing w:line="240" w:lineRule="auto"/>
-              <w:rPr>
-                <w:rFonts w:ascii="Consolas" w:eastAsia="time new roman" w:hAnsi="Consolas" w:cs="Consolas"/>
-                <w:sz w:val="18"/>
-                <w:szCs w:val="18"/>
-              </w:rPr>
-            </w:pPr>
-            <w:r>
-              <w:rPr>
-                <w:rFonts w:ascii="Consolas" w:eastAsia="time new roman" w:hAnsi="Consolas" w:cs="Consolas"/>
-                <w:sz w:val="18"/>
-                <w:szCs w:val="18"/>
-              </w:rPr>
-              <w:t xml:space="preserve">            component = []</w:t>
-            </w:r>
-          </w:p>
-          <w:p>
-            <w:pPr>
-              <w:widowControl w:val="0"/>
-              <w:pBdr>
-                <w:top w:val="nil"/>
-                <w:left w:val="nil"/>
-                <w:bottom w:val="nil"/>
-                <w:right w:val="nil"/>
-                <w:between w:val="nil"/>
-              </w:pBdr>
-              <w:spacing w:line="240" w:lineRule="auto"/>
-              <w:rPr>
-                <w:rFonts w:ascii="Consolas" w:eastAsia="time new roman" w:hAnsi="Consolas" w:cs="Consolas"/>
-                <w:sz w:val="18"/>
-                <w:szCs w:val="18"/>
-              </w:rPr>
-            </w:pPr>
-            <w:r>
-              <w:rPr>
-                <w:rFonts w:ascii="Consolas" w:eastAsia="time new roman" w:hAnsi="Consolas" w:cs="Consolas"/>
-                <w:noProof/>
-                <w:sz w:val="18"/>
-                <w:szCs w:val="18"/>
-              </w:rPr>
-              <mc:AlternateContent>
-                <mc:Choice Requires="wps">
-                  <w:drawing>
-                    <wp:anchor distT="0" distB="0" distL="114300" distR="114300" simplePos="0" relativeHeight="251678720" behindDoc="0" locked="0" layoutInCell="1" allowOverlap="1" wp14:anchorId="29E3D761" wp14:editId="20C0980C">
-                      <wp:simplePos x="0" y="0"/>
-                      <wp:positionH relativeFrom="column">
-                        <wp:posOffset>2808696</wp:posOffset>
-                      </wp:positionH>
-                      <wp:positionV relativeFrom="paragraph">
-                        <wp:posOffset>68580</wp:posOffset>
-                      </wp:positionV>
-                      <wp:extent cx="267335" cy="0"/>
-                      <wp:effectExtent l="0" t="63500" r="0" b="63500"/>
-                      <wp:wrapNone/>
-                      <wp:docPr id="14" name="Straight Arrow Connector 14"/>
-                      <wp:cNvGraphicFramePr/>
-                      <a:graphic xmlns:a="http://schemas.openxmlformats.org/drawingml/2006/main">
-                        <a:graphicData uri="http://schemas.microsoft.com/office/word/2010/wordprocessingShape">
-                          <wps:wsp>
-                            <wps:cNvCnPr/>
-                            <wps:spPr>
-                              <a:xfrm>
-                                <a:off x="0" y="0"/>
-                                <a:ext cx="267335" cy="0"/>
-                              </a:xfrm>
-                              <a:prstGeom prst="straightConnector1">
-                                <a:avLst/>
-                              </a:prstGeom>
-                              <a:ln>
-                                <a:tailEnd type="triangle"/>
-                              </a:ln>
-                            </wps:spPr>
-                            <wps:style>
-                              <a:lnRef idx="1">
-                                <a:schemeClr val="accent1"/>
-                              </a:lnRef>
-                              <a:fillRef idx="0">
-                                <a:schemeClr val="accent1"/>
-                              </a:fillRef>
-                              <a:effectRef idx="0">
-                                <a:schemeClr val="accent1"/>
-                              </a:effectRef>
-                              <a:fontRef idx="minor">
-                                <a:schemeClr val="tx1"/>
-                              </a:fontRef>
-                            </wps:style>
-                            <wps:bodyPr/>
-                          </wps:wsp>
-                        </a:graphicData>
-                      </a:graphic>
-                      <wp14:sizeRelH relativeFrom="margin">
-                        <wp14:pctWidth>0</wp14:pctWidth>
-                      </wp14:sizeRelH>
-                      <wp14:sizeRelV relativeFrom="margin">
-                        <wp14:pctHeight>0</wp14:pctHeight>
-                      </wp14:sizeRelV>
-                    </wp:anchor>
-                  </w:drawing>
-                </mc:Choice>
-                <mc:Fallback>
-                  <w:pict>
-                    <v:shape w14:anchorId="52A90719" id="Straight Arrow Connector 14" o:spid="_x0000_s1026" type="#_x0000_t32" style="position:absolute;margin-left:221.15pt;margin-top:5.4pt;width:21.05pt;height:0;z-index:251678720;visibility:visible;mso-wrap-style:square;mso-width-percent:0;mso-height-percent:0;mso-wrap-distance-left:9pt;mso-wrap-distance-top:0;mso-wrap-distance-right:9pt;mso-wrap-distance-bottom:0;mso-position-horizontal:absolute;mso-position-horizontal-relative:text;mso-position-vertical:absolute;mso-position-vertical-relative:text;mso-width-percent:0;mso-height-percent:0;mso-width-relative:margin;mso-height-relative:margin" o:gfxdata="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" strokecolor="#4579b8 [3044]">
-                      <v:stroke endarrow="block"/>
-                    </v:shape>
-                  </w:pict>
-                </mc:Fallback>
-              </mc:AlternateContent>
-            </w:r>
-            <w:r>
-              <w:rPr>
-                <w:rFonts w:ascii="Consolas" w:eastAsia="time new roman" w:hAnsi="Consolas" w:cs="Consolas"/>
-                <w:sz w:val="18"/>
-                <w:szCs w:val="18"/>
-              </w:rPr>
-              <w:t xml:space="preserve">            dfs(vertex, component, visited,</w:t>
-            </w:r>
-            <w:r>
-              <w:rPr>
-                <w:rFonts w:ascii="Consolas" w:eastAsia="time new roman" w:hAnsi="Consolas" w:cs="Consolas"/>
-                <w:noProof/>
-                <w:sz w:val="18"/>
-                <w:szCs w:val="18"/>
-              </w:rPr>
-              <w:t xml:space="preserve"> </w:t>
-            </w:r>
-          </w:p>
-          <w:p>
-            <w:pPr>
-              <w:widowControl w:val="0"/>
-              <w:pBdr>
-                <w:top w:val="nil"/>
-                <w:left w:val="nil"/>
-                <w:bottom w:val="nil"/>
-                <w:right w:val="nil"/>
-                <w:between w:val="nil"/>
-              </w:pBdr>
-              <w:spacing w:line="240" w:lineRule="auto"/>
-              <w:rPr>
-                <w:rFonts w:ascii="Consolas" w:eastAsia="time new roman" w:hAnsi="Consolas" w:cs="Consolas"/>
-                <w:sz w:val="18"/>
-                <w:szCs w:val="18"/>
-              </w:rPr>
-            </w:pPr>
-            <w:r>
-              <w:rPr>
-                <w:rFonts w:ascii="Consolas" w:eastAsia="time new roman" w:hAnsi="Consolas" w:cs="Consolas"/>
-                <w:sz w:val="18"/>
-                <w:szCs w:val="18"/>
-              </w:rPr>
-              <w:t xml:space="preserve"> </w:t>
-            </w:r>
-            <w:r>
-              <w:rPr>
-                <w:rFonts w:ascii="Consolas" w:eastAsia="time new roman" w:hAnsi="Consolas" w:cs="Consolas"/>
-                <w:sz w:val="18"/>
-                <w:szCs w:val="18"/>
-              </w:rPr>
-              <w:t xml:space="preserve">                                    </w:t>
-            </w:r>
-            <w:r>
-              <w:rPr>
-                <w:rFonts w:ascii="Consolas" w:eastAsia="time new roman" w:hAnsi="Consolas" w:cs="Consolas"/>
-                <w:sz w:val="18"/>
-                <w:szCs w:val="18"/>
-              </w:rPr>
-              <w:t>graph)</w:t>
-            </w:r>
-          </w:p>
-          <w:p>
-            <w:pPr>
-              <w:widowControl w:val="0"/>
-              <w:pBdr>
-                <w:top w:val="nil"/>
-                <w:left w:val="nil"/>
-                <w:bottom w:val="nil"/>
-                <w:right w:val="nil"/>
-                <w:between w:val="nil"/>
-              </w:pBdr>
-              <w:spacing w:line="240" w:lineRule="auto"/>
-              <w:rPr>
-                <w:rFonts w:ascii="Consolas" w:eastAsia="time new roman" w:hAnsi="Consolas" w:cs="Consolas"/>
-                <w:sz w:val="18"/>
-                <w:szCs w:val="18"/>
-              </w:rPr>
-            </w:pPr>
-            <w:r>
-              <w:rPr>
-                <w:rFonts w:ascii="Consolas" w:eastAsia="time new roman" w:hAnsi="Consolas" w:cs="Consolas"/>
-                <w:sz w:val="18"/>
-                <w:szCs w:val="18"/>
-              </w:rPr>
-              <w:t xml:space="preserve">            </w:t>
-            </w:r>
-          </w:p>
-          <w:p>
-            <w:pPr>
-              <w:widowControl w:val="0"/>
-              <w:pBdr>
-                <w:top w:val="nil"/>
-                <w:left w:val="nil"/>
-                <w:bottom w:val="nil"/>
-                <w:right w:val="nil"/>
-                <w:between w:val="nil"/>
-              </w:pBdr>
-              <w:spacing w:line="240" w:lineRule="auto"/>
-              <w:rPr>
-                <w:rFonts w:ascii="Consolas" w:eastAsia="time new roman" w:hAnsi="Consolas" w:cs="Consolas"/>
-                <w:sz w:val="18"/>
-                <w:szCs w:val="18"/>
-              </w:rPr>
-            </w:pPr>
-            <w:r>
-              <w:rPr>
-                <w:rFonts w:ascii="Consolas" w:eastAsia="time new roman" w:hAnsi="Consolas" w:cs="Consolas"/>
-                <w:noProof/>
-                <w:sz w:val="18"/>
-                <w:szCs w:val="18"/>
-              </w:rPr>
-              <mc:AlternateContent>
-                <mc:Choice Requires="wps">
-                  <w:drawing>
-                    <wp:anchor distT="0" distB="0" distL="114300" distR="114300" simplePos="0" relativeHeight="251670528" behindDoc="0" locked="0" layoutInCell="1" allowOverlap="1" wp14:anchorId="4E18D9FE" wp14:editId="1363ABF0">
-                      <wp:simplePos x="0" y="0"/>
-                      <wp:positionH relativeFrom="column">
-                        <wp:posOffset>2808696</wp:posOffset>
-                      </wp:positionH>
-                      <wp:positionV relativeFrom="paragraph">
-                        <wp:posOffset>117656</wp:posOffset>
-                      </wp:positionV>
-                      <wp:extent cx="267335" cy="0"/>
-                      <wp:effectExtent l="0" t="63500" r="0" b="63500"/>
-                      <wp:wrapNone/>
-                      <wp:docPr id="11" name="Straight Arrow Connector 11"/>
-                      <wp:cNvGraphicFramePr/>
-                      <a:graphic xmlns:a="http://schemas.openxmlformats.org/drawingml/2006/main">
-                        <a:graphicData uri="http://schemas.microsoft.com/office/word/2010/wordprocessingShape">
-                          <wps:wsp>
-                            <wps:cNvCnPr/>
-                            <wps:spPr>
-                              <a:xfrm>
-                                <a:off x="0" y="0"/>
-                                <a:ext cx="267335" cy="0"/>
-                              </a:xfrm>
-                              <a:prstGeom prst="straightConnector1">
-                                <a:avLst/>
-                              </a:prstGeom>
-                              <a:ln>
-                                <a:tailEnd type="triangle"/>
-                              </a:ln>
-                            </wps:spPr>
-                            <wps:style>
-                              <a:lnRef idx="1">
-                                <a:schemeClr val="accent1"/>
-                              </a:lnRef>
-                              <a:fillRef idx="0">
-                                <a:schemeClr val="accent1"/>
-                              </a:fillRef>
-                              <a:effectRef idx="0">
-                                <a:schemeClr val="accent1"/>
-                              </a:effectRef>
-                              <a:fontRef idx="minor">
-                                <a:schemeClr val="tx1"/>
-                              </a:fontRef>
-                            </wps:style>
-                            <wps:bodyPr/>
-                          </wps:wsp>
-                        </a:graphicData>
-                      </a:graphic>
-                      <wp14:sizeRelH relativeFrom="margin">
-                        <wp14:pctWidth>0</wp14:pctWidth>
-                      </wp14:sizeRelH>
-                      <wp14:sizeRelV relativeFrom="margin">
-                        <wp14:pctHeight>0</wp14:pctHeight>
-                      </wp14:sizeRelV>
-                    </wp:anchor>
-                  </w:drawing>
-                </mc:Choice>
-                <mc:Fallback>
-                  <w:pict>
-                    <v:shape w14:anchorId="29D98541" id="Straight Arrow Connector 11" o:spid="_x0000_s1026" type="#_x0000_t32" style="position:absolute;margin-left:221.15pt;margin-top:9.25pt;width:21.05pt;height:0;z-index:251670528;visibility:visible;mso-wrap-style:square;mso-width-percent:0;mso-height-percent:0;mso-wrap-distance-left:9pt;mso-wrap-distance-top:0;mso-wrap-distance-right:9pt;mso-wrap-distance-bottom:0;mso-position-horizontal:absolute;mso-position-horizontal-relative:text;mso-position-vertical:absolute;mso-position-vertical-relative:text;mso-width-percent:0;mso-height-percent:0;mso-width-relative:margin;mso-height-relative:margin" o:gfxdata="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" strokecolor="#4579b8 [3044]">
-                      <v:stroke endarrow="block"/>
-                    </v:shape>
-                  </w:pict>
-                </mc:Fallback>
-              </mc:AlternateContent>
-            </w:r>
-            <w:r>
-              <w:rPr>
-                <w:rFonts w:ascii="Consolas" w:eastAsia="time new roman" w:hAnsi="Consolas" w:cs="Consolas"/>
-                <w:sz w:val="18"/>
-                <w:szCs w:val="18"/>
-              </w:rPr>
-              <w:t xml:space="preserve">            components.append(component)</w:t>
-            </w:r>
-          </w:p>
-          <w:p>
-            <w:pPr>
-              <w:widowControl w:val="0"/>
-              <w:pBdr>
-                <w:top w:val="nil"/>
-                <w:left w:val="nil"/>
-                <w:bottom w:val="nil"/>
-                <w:right w:val="nil"/>
-                <w:between w:val="nil"/>
-              </w:pBdr>
-              <w:spacing w:line="240" w:lineRule="auto"/>
-              <w:rPr>
-                <w:rFonts w:ascii="Consolas" w:eastAsia="time new roman" w:hAnsi="Consolas" w:cs="Consolas"/>
-                <w:sz w:val="18"/>
-                <w:szCs w:val="18"/>
-              </w:rPr>
-            </w:pPr>
-            <w:r>
-              <w:rPr>
-                <w:rFonts w:ascii="Consolas" w:eastAsia="time new roman" w:hAnsi="Consolas" w:cs="Consolas"/>
-                <w:sz w:val="18"/>
-                <w:szCs w:val="18"/>
-              </w:rPr>
-              <w:t xml:space="preserve">            </w:t>
-            </w:r>
-          </w:p>
-          <w:p>
-            <w:pPr>
-              <w:widowControl w:val="0"/>
-              <w:pBdr>
-                <w:top w:val="nil"/>
-                <w:left w:val="nil"/>
-                <w:bottom w:val="nil"/>
-                <w:right w:val="nil"/>
-                <w:between w:val="nil"/>
-              </w:pBdr>
-              <w:spacing w:line="240" w:lineRule="auto"/>
-              <w:rPr>
-                <w:rFonts w:ascii="Consolas" w:eastAsia="time new roman" w:hAnsi="Consolas" w:cs="Consolas"/>
-                <w:sz w:val="18"/>
-                <w:szCs w:val="18"/>
-              </w:rPr>
-            </w:pPr>
-            <w:r>
-              <w:rPr>
-                <w:rFonts w:ascii="Consolas" w:eastAsia="time new roman" w:hAnsi="Consolas" w:cs="Consolas"/>
-                <w:sz w:val="18"/>
-                <w:szCs w:val="18"/>
-              </w:rPr>
-              <w:t xml:space="preserve">    return components</w:t>
-            </w:r>
-          </w:p>
-          <w:p>
-            <w:pPr>
-              <w:widowControl w:val="0"/>
-              <w:pBdr>
-                <w:top w:val="nil"/>
-                <w:left w:val="nil"/>
-                <w:bottom w:val="nil"/>
-                <w:right w:val="nil"/>
-                <w:between w:val="nil"/>
-              </w:pBdr>
-              <w:spacing w:line="240" w:lineRule="auto"/>
-              <w:rPr>
-                <w:rFonts w:ascii="Consolas" w:eastAsia="time new roman" w:hAnsi="Consolas" w:cs="Consolas"/>
-                <w:sz w:val="18"/>
-                <w:szCs w:val="18"/>
-              </w:rPr>
-            </w:pPr>
-          </w:p>
-          <w:p>
-            <w:pPr>
-              <w:widowControl w:val="0"/>
-              <w:pBdr>
-                <w:top w:val="nil"/>
-                <w:left w:val="nil"/>
-                <w:bottom w:val="nil"/>
-                <w:right w:val="nil"/>
-                <w:between w:val="nil"/>
-              </w:pBdr>
-              <w:spacing w:line="240" w:lineRule="auto"/>
-              <w:rPr>
-                <w:rFonts w:ascii="Consolas" w:eastAsia="time new roman" w:hAnsi="Consolas" w:cs="Consolas"/>
-                <w:sz w:val="18"/>
-                <w:szCs w:val="18"/>
-              </w:rPr>
-            </w:pPr>
-          </w:p>
-          <w:p>
-            <w:pPr>
-              <w:widowControl w:val="0"/>
-              <w:pBdr>
-                <w:top w:val="nil"/>
-                <w:left w:val="nil"/>
-                <w:bottom w:val="nil"/>
-                <w:right w:val="nil"/>
-                <w:between w:val="nil"/>
-              </w:pBdr>
-              <w:spacing w:line="240" w:lineRule="auto"/>
-              <w:rPr>
-                <w:rFonts w:ascii="Consolas" w:eastAsia="time new roman" w:hAnsi="Consolas" w:cs="Consolas"/>
-                <w:sz w:val="18"/>
-                <w:szCs w:val="18"/>
-              </w:rPr>
-            </w:pPr>
-            <w:r>
-              <w:rPr>
-                <w:rFonts w:ascii="Consolas" w:eastAsia="time new roman" w:hAnsi="Consolas" w:cs="Consolas"/>
-                <w:noProof/>
-                <w:sz w:val="18"/>
-                <w:szCs w:val="18"/>
-              </w:rPr>
-              <mc:AlternateContent>
-                <mc:Choice Requires="wps">
-                  <w:drawing>
-                    <wp:anchor distT="0" distB="0" distL="114300" distR="114300" simplePos="0" relativeHeight="251672576" behindDoc="0" locked="0" layoutInCell="1" allowOverlap="1" wp14:anchorId="761409B6" wp14:editId="520997AA">
-                      <wp:simplePos x="0" y="0"/>
-                      <wp:positionH relativeFrom="column">
-                        <wp:posOffset>2808696</wp:posOffset>
-                      </wp:positionH>
-                      <wp:positionV relativeFrom="paragraph">
-                        <wp:posOffset>75383</wp:posOffset>
-                      </wp:positionV>
-                      <wp:extent cx="267335" cy="0"/>
-                      <wp:effectExtent l="0" t="63500" r="0" b="63500"/>
-                      <wp:wrapNone/>
-                      <wp:docPr id="12" name="Straight Arrow Connector 12"/>
-                      <wp:cNvGraphicFramePr/>
-                      <a:graphic xmlns:a="http://schemas.openxmlformats.org/drawingml/2006/main">
-                        <a:graphicData uri="http://schemas.microsoft.com/office/word/2010/wordprocessingShape">
-                          <wps:wsp>
-                            <wps:cNvCnPr/>
-                            <wps:spPr>
-                              <a:xfrm>
-                                <a:off x="0" y="0"/>
-                                <a:ext cx="267335" cy="0"/>
-                              </a:xfrm>
-                              <a:prstGeom prst="straightConnector1">
-                                <a:avLst/>
-                              </a:prstGeom>
-                              <a:ln>
-                                <a:tailEnd type="triangle"/>
-                              </a:ln>
-                            </wps:spPr>
-                            <wps:style>
-                              <a:lnRef idx="1">
-                                <a:schemeClr val="accent1"/>
-                              </a:lnRef>
-                              <a:fillRef idx="0">
-                                <a:schemeClr val="accent1"/>
-                              </a:fillRef>
-                              <a:effectRef idx="0">
-                                <a:schemeClr val="accent1"/>
-                              </a:effectRef>
-                              <a:fontRef idx="minor">
-                                <a:schemeClr val="tx1"/>
-                              </a:fontRef>
-                            </wps:style>
-                            <wps:bodyPr/>
-                          </wps:wsp>
-                        </a:graphicData>
-                      </a:graphic>
-                      <wp14:sizeRelH relativeFrom="margin">
-                        <wp14:pctWidth>0</wp14:pctWidth>
-                      </wp14:sizeRelH>
-                      <wp14:sizeRelV relativeFrom="margin">
-                        <wp14:pctHeight>0</wp14:pctHeight>
-                      </wp14:sizeRelV>
-                    </wp:anchor>
-                  </w:drawing>
-                </mc:Choice>
-                <mc:Fallback>
-                  <w:pict>
-                    <v:shape w14:anchorId="27ABD6DD" id="Straight Arrow Connector 12" o:spid="_x0000_s1026" type="#_x0000_t32" style="position:absolute;margin-left:221.15pt;margin-top:5.95pt;width:21.05pt;height:0;z-index:251672576;visibility:visible;mso-wrap-style:square;mso-width-percent:0;mso-height-percent:0;mso-wrap-distance-left:9pt;mso-wrap-distance-top:0;mso-wrap-distance-right:9pt;mso-wrap-distance-bottom:0;mso-position-horizontal:absolute;mso-position-horizontal-relative:text;mso-position-vertical:absolute;mso-position-vertical-relative:text;mso-width-percent:0;mso-height-percent:0;mso-width-relative:margin;mso-height-relative:margin" o:gfxdata="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" strokecolor="#4579b8 [3044]">
-                      <v:stroke endarrow="block"/>
-                    </v:shape>
-                  </w:pict>
-                </mc:Fallback>
-              </mc:AlternateContent>
-            </w:r>
-            <w:r>
-              <w:rPr>
-                <w:rFonts w:ascii="Consolas" w:eastAsia="time new roman" w:hAnsi="Consolas" w:cs="Consolas"/>
-                <w:sz w:val="18"/>
-                <w:szCs w:val="18"/>
-              </w:rPr>
-              <w:t>def dfs(vertex, component, visited, graph):</w:t>
-            </w:r>
-          </w:p>
-          <w:p>
-            <w:pPr>
-              <w:widowControl w:val="0"/>
-              <w:pBdr>
-                <w:top w:val="nil"/>
-                <w:left w:val="nil"/>
-                <w:bottom w:val="nil"/>
-                <w:right w:val="nil"/>
-                <w:between w:val="nil"/>
-              </w:pBdr>
-              <w:spacing w:line="240" w:lineRule="auto"/>
-              <w:rPr>
-                <w:rFonts w:ascii="Consolas" w:eastAsia="time new roman" w:hAnsi="Consolas" w:cs="Consolas"/>
-                <w:sz w:val="18"/>
-                <w:szCs w:val="18"/>
-              </w:rPr>
-            </w:pPr>
-            <w:r>
-              <w:rPr>
-                <w:rFonts w:ascii="Consolas" w:eastAsia="time new roman" w:hAnsi="Consolas" w:cs="Consolas"/>
-                <w:sz w:val="18"/>
-                <w:szCs w:val="18"/>
-              </w:rPr>
-              <w:t xml:space="preserve">    </w:t>
-            </w:r>
-          </w:p>
-          <w:p>
-            <w:pPr>
-              <w:widowControl w:val="0"/>
-              <w:pBdr>
-                <w:top w:val="nil"/>
-                <w:left w:val="nil"/>
-                <w:bottom w:val="nil"/>
-                <w:right w:val="nil"/>
-                <w:between w:val="nil"/>
-              </w:pBdr>
-              <w:spacing w:line="240" w:lineRule="auto"/>
-              <w:rPr>
-                <w:rFonts w:ascii="Consolas" w:eastAsia="time new roman" w:hAnsi="Consolas" w:cs="Consolas"/>
-                <w:sz w:val="18"/>
-                <w:szCs w:val="18"/>
-                <w:lang w:val="vi-VN"/>
-              </w:rPr>
-            </w:pPr>
-            <w:r>
-              <w:rPr>
-                <w:rFonts w:ascii="Consolas" w:eastAsia="time new roman" w:hAnsi="Consolas" w:cs="Consolas"/>
-                <w:sz w:val="18"/>
-                <w:szCs w:val="18"/>
-                <w:lang w:val="vi-VN"/>
-              </w:rPr>
-              <w:t xml:space="preserve">    </w:t>
-            </w:r>
-          </w:p>
-          <w:p>
-            <w:pPr>
-              <w:widowControl w:val="0"/>
-              <w:pBdr>
-                <w:top w:val="nil"/>
-                <w:left w:val="nil"/>
-                <w:bottom w:val="nil"/>
-                <w:right w:val="nil"/>
-                <w:between w:val="nil"/>
-              </w:pBdr>
-              <w:spacing w:line="240" w:lineRule="auto"/>
-              <w:rPr>
-                <w:rFonts w:ascii="Consolas" w:eastAsia="time new roman" w:hAnsi="Consolas" w:cs="Consolas"/>
-                <w:sz w:val="18"/>
-                <w:szCs w:val="18"/>
-              </w:rPr>
-            </w:pPr>
-            <w:r>
-              <w:rPr>
-                <w:rFonts w:ascii="Consolas" w:eastAsia="time new roman" w:hAnsi="Consolas" w:cs="Consolas"/>
-                <w:sz w:val="18"/>
-                <w:szCs w:val="18"/>
-                <w:lang w:val="vi-VN"/>
-              </w:rPr>
-              <w:t xml:space="preserve">    </w:t>
-            </w:r>
-            <w:r>
-              <w:rPr>
-                <w:rFonts w:ascii="Consolas" w:eastAsia="time new roman" w:hAnsi="Consolas" w:cs="Consolas"/>
-                <w:sz w:val="18"/>
-                <w:szCs w:val="18"/>
-              </w:rPr>
-              <w:t>visited.add(vertex)</w:t>
-            </w:r>
-            <w:r>
-              <w:rPr>
-                <w:rFonts w:ascii="Consolas" w:eastAsia="time new roman" w:hAnsi="Consolas" w:cs="Consolas"/>
-                <w:noProof/>
-                <w:sz w:val="18"/>
-                <w:szCs w:val="18"/>
-              </w:rPr>
-              <w:t xml:space="preserve"> </w:t>
-            </w:r>
-          </w:p>
-          <w:p>
-            <w:pPr>
-              <w:widowControl w:val="0"/>
-              <w:pBdr>
-                <w:top w:val="nil"/>
-                <w:left w:val="nil"/>
-                <w:bottom w:val="nil"/>
-                <w:right w:val="nil"/>
-                <w:between w:val="nil"/>
-              </w:pBdr>
-              <w:spacing w:line="240" w:lineRule="auto"/>
-              <w:rPr>
-                <w:rFonts w:ascii="Consolas" w:eastAsia="time new roman" w:hAnsi="Consolas" w:cs="Consolas"/>
-                <w:sz w:val="18"/>
-                <w:szCs w:val="18"/>
-              </w:rPr>
-            </w:pPr>
-            <w:r>
-              <w:rPr>
-                <w:rFonts w:ascii="Consolas" w:eastAsia="time new roman" w:hAnsi="Consolas" w:cs="Consolas"/>
-                <w:sz w:val="18"/>
-                <w:szCs w:val="18"/>
-              </w:rPr>
-              <w:t xml:space="preserve">    component.append(vertex)</w:t>
-            </w:r>
-          </w:p>
-          <w:p>
-            <w:pPr>
-              <w:widowControl w:val="0"/>
-              <w:pBdr>
-                <w:top w:val="nil"/>
-                <w:left w:val="nil"/>
-                <w:bottom w:val="nil"/>
-                <w:right w:val="nil"/>
-                <w:between w:val="nil"/>
-              </w:pBdr>
-              <w:spacing w:line="240" w:lineRule="auto"/>
-              <w:rPr>
-                <w:rFonts w:ascii="Consolas" w:eastAsia="time new roman" w:hAnsi="Consolas" w:cs="Consolas"/>
-                <w:sz w:val="18"/>
-                <w:szCs w:val="18"/>
-              </w:rPr>
-            </w:pPr>
-            <w:r>
-              <w:rPr>
-                <w:rFonts w:ascii="Consolas" w:eastAsia="time new roman" w:hAnsi="Consolas" w:cs="Consolas"/>
-                <w:sz w:val="18"/>
-                <w:szCs w:val="18"/>
-              </w:rPr>
-              <w:t xml:space="preserve">    </w:t>
-            </w:r>
-          </w:p>
-          <w:p>
-            <w:pPr>
-              <w:widowControl w:val="0"/>
-              <w:pBdr>
-                <w:top w:val="nil"/>
-                <w:left w:val="nil"/>
-                <w:bottom w:val="nil"/>
-                <w:right w:val="nil"/>
-                <w:between w:val="nil"/>
-              </w:pBdr>
-              <w:spacing w:line="240" w:lineRule="auto"/>
-              <w:rPr>
-                <w:rFonts w:ascii="Consolas" w:eastAsia="time new roman" w:hAnsi="Consolas" w:cs="Consolas"/>
-                <w:sz w:val="18"/>
-                <w:szCs w:val="18"/>
-              </w:rPr>
-            </w:pPr>
-            <w:r>
-              <w:rPr>
-                <w:rFonts w:ascii="Consolas" w:eastAsia="time new roman" w:hAnsi="Consolas" w:cs="Consolas"/>
-                <w:noProof/>
-                <w:sz w:val="18"/>
-                <w:szCs w:val="18"/>
-              </w:rPr>
-              <mc:AlternateContent>
-                <mc:Choice Requires="wps">
-                  <w:drawing>
-                    <wp:anchor distT="0" distB="0" distL="114300" distR="114300" simplePos="0" relativeHeight="251674624" behindDoc="0" locked="0" layoutInCell="1" allowOverlap="1" wp14:anchorId="33CDEA0D" wp14:editId="490FF62E">
-                      <wp:simplePos x="0" y="0"/>
-                      <wp:positionH relativeFrom="column">
-                        <wp:posOffset>2808696</wp:posOffset>
-                      </wp:positionH>
-                      <wp:positionV relativeFrom="paragraph">
-                        <wp:posOffset>130356</wp:posOffset>
-                      </wp:positionV>
-                      <wp:extent cx="267335" cy="0"/>
-                      <wp:effectExtent l="0" t="63500" r="0" b="63500"/>
-                      <wp:wrapNone/>
-                      <wp:docPr id="13" name="Straight Arrow Connector 13"/>
-                      <wp:cNvGraphicFramePr/>
-                      <a:graphic xmlns:a="http://schemas.openxmlformats.org/drawingml/2006/main">
-                        <a:graphicData uri="http://schemas.microsoft.com/office/word/2010/wordprocessingShape">
-                          <wps:wsp>
-                            <wps:cNvCnPr/>
-                            <wps:spPr>
-                              <a:xfrm>
-                                <a:off x="0" y="0"/>
-                                <a:ext cx="267335" cy="0"/>
-                              </a:xfrm>
-                              <a:prstGeom prst="straightConnector1">
-                                <a:avLst/>
-                              </a:prstGeom>
-                              <a:ln>
-                                <a:tailEnd type="triangle"/>
-                              </a:ln>
-                            </wps:spPr>
-                            <wps:style>
-                              <a:lnRef idx="1">
-                                <a:schemeClr val="accent1"/>
-                              </a:lnRef>
-                              <a:fillRef idx="0">
-                                <a:schemeClr val="accent1"/>
-                              </a:fillRef>
-                              <a:effectRef idx="0">
-                                <a:schemeClr val="accent1"/>
-                              </a:effectRef>
-                              <a:fontRef idx="minor">
-                                <a:schemeClr val="tx1"/>
-                              </a:fontRef>
-                            </wps:style>
-                            <wps:bodyPr/>
-                          </wps:wsp>
-                        </a:graphicData>
-                      </a:graphic>
-                      <wp14:sizeRelH relativeFrom="margin">
-                        <wp14:pctWidth>0</wp14:pctWidth>
-                      </wp14:sizeRelH>
-                      <wp14:sizeRelV relativeFrom="margin">
-                        <wp14:pctHeight>0</wp14:pctHeight>
-                      </wp14:sizeRelV>
-                    </wp:anchor>
-                  </w:drawing>
-                </mc:Choice>
-                <mc:Fallback>
-                  <w:pict>
-                    <v:shape w14:anchorId="5CBBC1B6" id="Straight Arrow Connector 13" o:spid="_x0000_s1026" type="#_x0000_t32" style="position:absolute;margin-left:221.15pt;margin-top:10.25pt;width:21.05pt;height:0;z-index:251674624;visibility:visible;mso-wrap-style:square;mso-width-percent:0;mso-height-percent:0;mso-wrap-distance-left:9pt;mso-wrap-distance-top:0;mso-wrap-distance-right:9pt;mso-wrap-distance-bottom:0;mso-position-horizontal:absolute;mso-position-horizontal-relative:text;mso-position-vertical:absolute;mso-position-vertical-relative:text;mso-width-percent:0;mso-height-percent:0;mso-width-relative:margin;mso-height-relative:margin" o:gfxdata="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" strokecolor="#4579b8 [3044]">
-                      <v:stroke endarrow="block"/>
-                    </v:shape>
-                  </w:pict>
-                </mc:Fallback>
-              </mc:AlternateContent>
-            </w:r>
-            <w:r>
-              <w:rPr>
-                <w:rFonts w:ascii="Consolas" w:eastAsia="time new roman" w:hAnsi="Consolas" w:cs="Consolas"/>
-                <w:sz w:val="18"/>
-                <w:szCs w:val="18"/>
-              </w:rPr>
-              <w:t xml:space="preserve">    for neighbor in graph[vertex]:</w:t>
-            </w:r>
-          </w:p>
-          <w:p>
-            <w:pPr>
-              <w:widowControl w:val="0"/>
-              <w:pBdr>
-                <w:top w:val="nil"/>
-                <w:left w:val="nil"/>
-                <w:bottom w:val="nil"/>
-                <w:right w:val="nil"/>
-                <w:between w:val="nil"/>
-              </w:pBdr>
-              <w:spacing w:line="240" w:lineRule="auto"/>
-              <w:rPr>
-                <w:rFonts w:ascii="Consolas" w:eastAsia="time new roman" w:hAnsi="Consolas" w:cs="Consolas"/>
-                <w:sz w:val="18"/>
-                <w:szCs w:val="18"/>
-              </w:rPr>
-            </w:pPr>
-            <w:r>
-              <w:rPr>
-                <w:rFonts w:ascii="Consolas" w:eastAsia="time new roman" w:hAnsi="Consolas" w:cs="Consolas"/>
-                <w:sz w:val="18"/>
-                <w:szCs w:val="18"/>
-              </w:rPr>
-              <w:t xml:space="preserve">        if neighbor not in visited:</w:t>
-            </w:r>
-          </w:p>
-          <w:p>
-            <w:pPr>
-              <w:widowControl w:val="0"/>
-              <w:pBdr>
-                <w:top w:val="nil"/>
-                <w:left w:val="nil"/>
-                <w:bottom w:val="nil"/>
-                <w:right w:val="nil"/>
-                <w:between w:val="nil"/>
-              </w:pBdr>
-              <w:spacing w:line="240" w:lineRule="auto"/>
-              <w:rPr>
-                <w:rFonts w:ascii="Consolas" w:eastAsia="time new roman" w:hAnsi="Consolas" w:cs="Consolas"/>
-                <w:sz w:val="18"/>
-                <w:szCs w:val="18"/>
-              </w:rPr>
-            </w:pPr>
-            <w:r>
-              <w:rPr>
-                <w:rFonts w:ascii="Consolas" w:eastAsia="time new roman" w:hAnsi="Consolas" w:cs="Consolas"/>
-                <w:sz w:val="18"/>
-                <w:szCs w:val="18"/>
-              </w:rPr>
-              <w:t xml:space="preserve">            dfs(neighbor, component, visited, </w:t>
-            </w:r>
-            <w:r>
-              <w:rPr>
-                <w:rFonts w:ascii="Consolas" w:eastAsia="time new roman" w:hAnsi="Consolas" w:cs="Consolas"/>
-                <w:sz w:val="18"/>
-                <w:szCs w:val="18"/>
-              </w:rPr>
-              <w:t xml:space="preserve">  </w:t>
-            </w:r>
-          </w:p>
-          <w:p>
-            <w:pPr>
-              <w:widowControl w:val="0"/>
-              <w:pBdr>
-                <w:top w:val="nil"/>
-                <w:left w:val="nil"/>
-                <w:bottom w:val="nil"/>
-                <w:right w:val="nil"/>
-                <w:between w:val="nil"/>
-              </w:pBdr>
-              <w:spacing w:line="240" w:lineRule="auto"/>
-              <w:rPr>
-                <w:rFonts w:ascii="Consolas" w:eastAsia="time new roman" w:hAnsi="Consolas" w:cs="Consolas"/>
-                <w:sz w:val="18"/>
-                <w:szCs w:val="18"/>
-              </w:rPr>
-            </w:pPr>
-            <w:r>
-              <w:rPr>
-                <w:rFonts w:ascii="Consolas" w:eastAsia="time new roman" w:hAnsi="Consolas" w:cs="Consolas"/>
-                <w:sz w:val="18"/>
-                <w:szCs w:val="18"/>
-              </w:rPr>
-              <w:t xml:space="preserve">                                       </w:t>
-            </w:r>
-            <w:r>
-              <w:rPr>
-                <w:rFonts w:ascii="Consolas" w:eastAsia="time new roman" w:hAnsi="Consolas" w:cs="Consolas"/>
-                <w:sz w:val="18"/>
-                <w:szCs w:val="18"/>
-              </w:rPr>
-              <w:t>graph)</w:t>
-            </w:r>
           </w:p>
         </w:tc>
         <w:tc>
@@ -3691,13 +3500,20 @@
                 <w:right w:val="nil"/>
                 <w:between w:val="nil"/>
               </w:pBdr>
-              <w:spacing w:line="240" w:lineRule="auto"/>
               <w:rPr>
                 <w:rFonts w:ascii="Consolas" w:eastAsia="time new roman" w:hAnsi="Consolas" w:cs="Consolas"/>
                 <w:sz w:val="18"/>
                 <w:szCs w:val="18"/>
               </w:rPr>
             </w:pPr>
+            <w:r>
+              <w:rPr>
+                <w:rFonts w:ascii="Consolas" w:eastAsia="time new roman" w:hAnsi="Consolas" w:cs="Consolas"/>
+                <w:sz w:val="18"/>
+                <w:szCs w:val="18"/>
+              </w:rPr>
+              <w:t xml:space="preserve">self: </w:t>
+            </w:r>
             <w:r>
               <w:rPr>
                 <w:rFonts w:ascii="Consolas" w:eastAsia="time new roman" w:hAnsi="Consolas" w:cs="Consolas"/>
@@ -3725,7 +3541,6 @@
                 <w:right w:val="nil"/>
                 <w:between w:val="nil"/>
               </w:pBdr>
-              <w:spacing w:line="240" w:lineRule="auto"/>
               <w:rPr>
                 <w:rFonts w:ascii="Consolas" w:eastAsia="time new roman" w:hAnsi="Consolas" w:cs="Consolas"/>
                 <w:sz w:val="18"/>
@@ -3743,75 +3558,6 @@
                 <w:right w:val="nil"/>
                 <w:between w:val="nil"/>
               </w:pBdr>
-              <w:spacing w:line="240" w:lineRule="auto"/>
-              <w:rPr>
-                <w:rFonts w:ascii="Consolas" w:eastAsia="time new roman" w:hAnsi="Consolas" w:cs="Consolas"/>
-                <w:sz w:val="18"/>
-                <w:szCs w:val="18"/>
-              </w:rPr>
-            </w:pPr>
-            <w:r>
-              <w:rPr>
-                <w:rFonts w:ascii="Consolas" w:eastAsia="time new roman" w:hAnsi="Consolas" w:cs="Consolas"/>
-                <w:sz w:val="18"/>
-                <w:szCs w:val="18"/>
-              </w:rPr>
-              <w:t xml:space="preserve">components: </w:t>
-            </w:r>
-            <w:r>
-              <w:rPr>
-                <w:rFonts w:ascii="Consolas" w:eastAsia="time new roman" w:hAnsi="Consolas" w:cs="Consolas"/>
-                <w:sz w:val="18"/>
-                <w:szCs w:val="18"/>
-              </w:rPr>
-              <w:t>các thành phần liên thông</w:t>
-            </w:r>
-          </w:p>
-          <w:p>
-            <w:pPr>
-              <w:widowControl w:val="0"/>
-              <w:pBdr>
-                <w:top w:val="nil"/>
-                <w:left w:val="nil"/>
-                <w:bottom w:val="nil"/>
-                <w:right w:val="nil"/>
-                <w:between w:val="nil"/>
-              </w:pBdr>
-              <w:spacing w:line="240" w:lineRule="auto"/>
-              <w:rPr>
-                <w:rFonts w:ascii="Consolas" w:eastAsia="time new roman" w:hAnsi="Consolas" w:cs="Consolas"/>
-                <w:sz w:val="18"/>
-                <w:szCs w:val="18"/>
-              </w:rPr>
-            </w:pPr>
-            <w:r>
-              <w:rPr>
-                <w:rFonts w:ascii="Consolas" w:eastAsia="time new roman" w:hAnsi="Consolas" w:cs="Consolas"/>
-                <w:sz w:val="18"/>
-                <w:szCs w:val="18"/>
-              </w:rPr>
-              <w:t xml:space="preserve">visited:    </w:t>
-            </w:r>
-            <w:r>
-              <w:rPr>
-                <w:rFonts w:ascii="Consolas" w:eastAsia="time new roman" w:hAnsi="Consolas" w:cs="Consolas"/>
-                <w:sz w:val="18"/>
-                <w:szCs w:val="18"/>
-              </w:rPr>
-              <w:t>những đỉnh đã duyệt qua</w:t>
-            </w:r>
-          </w:p>
-          <w:p>
-            <w:pPr>
-              <w:widowControl w:val="0"/>
-              <w:pBdr>
-                <w:top w:val="nil"/>
-                <w:left w:val="nil"/>
-                <w:bottom w:val="nil"/>
-                <w:right w:val="nil"/>
-                <w:between w:val="nil"/>
-              </w:pBdr>
-              <w:spacing w:line="240" w:lineRule="auto"/>
               <w:rPr>
                 <w:rFonts w:ascii="Consolas" w:eastAsia="time new roman" w:hAnsi="Consolas" w:cs="Consolas"/>
                 <w:sz w:val="18"/>
@@ -3829,7 +3575,47 @@
                 <w:right w:val="nil"/>
                 <w:between w:val="nil"/>
               </w:pBdr>
-              <w:spacing w:line="240" w:lineRule="auto"/>
+              <w:rPr>
+                <w:rFonts w:ascii="Consolas" w:eastAsia="time new roman" w:hAnsi="Consolas" w:cs="Consolas"/>
+                <w:sz w:val="18"/>
+                <w:szCs w:val="18"/>
+              </w:rPr>
+            </w:pPr>
+            <w:r>
+              <w:rPr>
+                <w:rFonts w:ascii="Consolas" w:eastAsia="time new roman" w:hAnsi="Consolas" w:cs="Consolas"/>
+                <w:sz w:val="18"/>
+                <w:szCs w:val="18"/>
+              </w:rPr>
+              <w:t>c</w:t>
+            </w:r>
+            <w:r>
+              <w:rPr>
+                <w:rFonts w:ascii="Consolas" w:eastAsia="time new roman" w:hAnsi="Consolas" w:cs="Consolas"/>
+                <w:sz w:val="18"/>
+                <w:szCs w:val="18"/>
+              </w:rPr>
+              <w:t xml:space="preserve">omponents: </w:t>
+            </w:r>
+            <w:r>
+              <w:rPr>
+                <w:rFonts w:ascii="Consolas" w:eastAsia="time new roman" w:hAnsi="Consolas" w:cs="Consolas"/>
+                <w:sz w:val="18"/>
+                <w:szCs w:val="18"/>
+              </w:rPr>
+              <w:t>các thành phần liên thông</w:t>
+            </w:r>
+          </w:p>
+          <w:p>
+            <w:pPr>
+              <w:widowControl w:val="0"/>
+              <w:pBdr>
+                <w:top w:val="nil"/>
+                <w:left w:val="nil"/>
+                <w:bottom w:val="nil"/>
+                <w:right w:val="nil"/>
+                <w:between w:val="nil"/>
+              </w:pBdr>
               <w:rPr>
                 <w:rFonts w:ascii="Consolas" w:eastAsia="time new roman" w:hAnsi="Consolas" w:cs="Consolas"/>
                 <w:sz w:val="18"/>
@@ -3847,7 +3633,31 @@
                 <w:right w:val="nil"/>
                 <w:between w:val="nil"/>
               </w:pBdr>
-              <w:spacing w:line="240" w:lineRule="auto"/>
+              <w:rPr>
+                <w:rFonts w:ascii="Consolas" w:eastAsia="time new roman" w:hAnsi="Consolas" w:cs="Consolas"/>
+                <w:sz w:val="18"/>
+                <w:szCs w:val="18"/>
+              </w:rPr>
+            </w:pPr>
+            <w:r>
+              <w:rPr>
+                <w:rFonts w:ascii="Consolas" w:eastAsia="time new roman" w:hAnsi="Consolas" w:cs="Consolas"/>
+                <w:sz w:val="18"/>
+                <w:szCs w:val="18"/>
+              </w:rPr>
+              <w:t xml:space="preserve">In đỉnh hiện tại và các đỉnh liền kề </w:t>
+            </w:r>
+          </w:p>
+          <w:p>
+            <w:pPr>
+              <w:widowControl w:val="0"/>
+              <w:pBdr>
+                <w:top w:val="nil"/>
+                <w:left w:val="nil"/>
+                <w:bottom w:val="nil"/>
+                <w:right w:val="nil"/>
+                <w:between w:val="nil"/>
+              </w:pBdr>
               <w:rPr>
                 <w:rFonts w:ascii="Consolas" w:eastAsia="time new roman" w:hAnsi="Consolas" w:cs="Consolas"/>
                 <w:sz w:val="18"/>
@@ -3865,9 +3675,9 @@
                 <w:right w:val="nil"/>
                 <w:between w:val="nil"/>
               </w:pBdr>
-              <w:spacing w:line="240" w:lineRule="auto"/>
-              <w:rPr>
-                <w:rFonts w:ascii="Consolas" w:eastAsia="time new roman" w:hAnsi="Consolas" w:cs="Consolas"/>
+              <w:rPr>
+                <w:rFonts w:ascii="Consolas" w:hAnsi="Consolas" w:cs="Consolas"/>
+                <w:color w:val="000000" w:themeColor="text1"/>
                 <w:sz w:val="18"/>
                 <w:szCs w:val="18"/>
               </w:rPr>
@@ -3883,13 +3693,38 @@
                 <w:right w:val="nil"/>
                 <w:between w:val="nil"/>
               </w:pBdr>
-              <w:spacing w:line="240" w:lineRule="auto"/>
               <w:rPr>
                 <w:rFonts w:ascii="Consolas" w:eastAsia="time new roman" w:hAnsi="Consolas" w:cs="Consolas"/>
                 <w:sz w:val="18"/>
                 <w:szCs w:val="18"/>
               </w:rPr>
             </w:pPr>
+            <w:r>
+              <w:rPr>
+                <w:rFonts w:ascii="Consolas" w:hAnsi="Consolas" w:cs="Consolas"/>
+                <w:color w:val="000000" w:themeColor="text1"/>
+                <w:sz w:val="18"/>
+                <w:szCs w:val="18"/>
+              </w:rPr>
+              <w:t xml:space="preserve">Hàm </w:t>
+            </w:r>
+            <w:r>
+              <w:rPr>
+                <w:rFonts w:ascii="Consolas" w:hAnsi="Consolas" w:cs="Consolas"/>
+                <w:color w:val="000000" w:themeColor="text1"/>
+                <w:sz w:val="18"/>
+                <w:szCs w:val="18"/>
+              </w:rPr>
+              <w:t>dfsvisit</w:t>
+            </w:r>
+            <w:r>
+              <w:rPr>
+                <w:rFonts w:ascii="Consolas" w:eastAsia="time new roman" w:hAnsi="Consolas" w:cs="Consolas"/>
+                <w:sz w:val="18"/>
+                <w:szCs w:val="18"/>
+              </w:rPr>
+              <w:t xml:space="preserve">: </w:t>
+            </w:r>
             <w:r>
               <w:rPr>
                 <w:rFonts w:ascii="Consolas" w:eastAsia="time new roman" w:hAnsi="Consolas" w:cs="Consolas"/>
@@ -3909,7 +3744,39 @@
                 <w:right w:val="nil"/>
                 <w:between w:val="nil"/>
               </w:pBdr>
-              <w:spacing w:line="240" w:lineRule="auto"/>
+              <w:rPr>
+                <w:rFonts w:ascii="Consolas" w:eastAsia="time new roman" w:hAnsi="Consolas" w:cs="Consolas"/>
+                <w:sz w:val="18"/>
+                <w:szCs w:val="18"/>
+              </w:rPr>
+            </w:pPr>
+            <w:r>
+              <w:rPr>
+                <w:rFonts w:ascii="Consolas" w:eastAsia="time new roman" w:hAnsi="Consolas" w:cs="Consolas"/>
+                <w:sz w:val="18"/>
+                <w:szCs w:val="18"/>
+              </w:rPr>
+              <w:t>T</w:t>
+            </w:r>
+            <w:r>
+              <w:rPr>
+                <w:rFonts w:ascii="Consolas" w:eastAsia="time new roman" w:hAnsi="Consolas" w:cs="Consolas"/>
+                <w:sz w:val="18"/>
+                <w:szCs w:val="18"/>
+              </w:rPr>
+              <w:t>hêm thành phần liên thông tìm được vào kết quả</w:t>
+            </w:r>
+          </w:p>
+          <w:p>
+            <w:pPr>
+              <w:widowControl w:val="0"/>
+              <w:pBdr>
+                <w:top w:val="nil"/>
+                <w:left w:val="nil"/>
+                <w:bottom w:val="nil"/>
+                <w:right w:val="nil"/>
+                <w:between w:val="nil"/>
+              </w:pBdr>
               <w:rPr>
                 <w:rFonts w:ascii="Consolas" w:eastAsia="time new roman" w:hAnsi="Consolas" w:cs="Consolas"/>
                 <w:sz w:val="18"/>
@@ -3927,35 +3794,9 @@
                 <w:right w:val="nil"/>
                 <w:between w:val="nil"/>
               </w:pBdr>
-              <w:spacing w:line="240" w:lineRule="auto"/>
-              <w:rPr>
-                <w:rFonts w:ascii="Consolas" w:eastAsia="time new roman" w:hAnsi="Consolas" w:cs="Consolas"/>
-                <w:sz w:val="18"/>
-                <w:szCs w:val="18"/>
-              </w:rPr>
-            </w:pPr>
-            <w:r>
-              <w:rPr>
-                <w:rFonts w:ascii="Consolas" w:eastAsia="time new roman" w:hAnsi="Consolas" w:cs="Consolas"/>
-                <w:sz w:val="18"/>
-                <w:szCs w:val="18"/>
-              </w:rPr>
-              <w:t>thêm thành phần liên thông tìm được vào kết quả</w:t>
-            </w:r>
-          </w:p>
-          <w:p>
-            <w:pPr>
-              <w:widowControl w:val="0"/>
-              <w:pBdr>
-                <w:top w:val="nil"/>
-                <w:left w:val="nil"/>
-                <w:bottom w:val="nil"/>
-                <w:right w:val="nil"/>
-                <w:between w:val="nil"/>
-              </w:pBdr>
-              <w:spacing w:line="240" w:lineRule="auto"/>
-              <w:rPr>
-                <w:rFonts w:ascii="Consolas" w:eastAsia="time new roman" w:hAnsi="Consolas" w:cs="Consolas"/>
+              <w:rPr>
+                <w:rFonts w:ascii="Consolas" w:hAnsi="Consolas" w:cs="Consolas"/>
+                <w:color w:val="000000" w:themeColor="text1"/>
                 <w:sz w:val="18"/>
                 <w:szCs w:val="18"/>
               </w:rPr>
@@ -3971,7 +3812,65 @@
                 <w:right w:val="nil"/>
                 <w:between w:val="nil"/>
               </w:pBdr>
-              <w:spacing w:line="240" w:lineRule="auto"/>
+              <w:rPr>
+                <w:rFonts w:ascii="Consolas" w:eastAsia="time new roman" w:hAnsi="Consolas" w:cs="Consolas"/>
+                <w:sz w:val="18"/>
+                <w:szCs w:val="18"/>
+              </w:rPr>
+            </w:pPr>
+            <w:r>
+              <w:rPr>
+                <w:rFonts w:ascii="Consolas" w:hAnsi="Consolas" w:cs="Consolas"/>
+                <w:color w:val="000000" w:themeColor="text1"/>
+                <w:sz w:val="18"/>
+                <w:szCs w:val="18"/>
+              </w:rPr>
+              <w:t xml:space="preserve">Hàm </w:t>
+            </w:r>
+            <w:r>
+              <w:rPr>
+                <w:rFonts w:ascii="Consolas" w:hAnsi="Consolas" w:cs="Consolas"/>
+                <w:color w:val="000000" w:themeColor="text1"/>
+                <w:sz w:val="18"/>
+                <w:szCs w:val="18"/>
+              </w:rPr>
+              <w:t>dfsvisit</w:t>
+            </w:r>
+            <w:r>
+              <w:rPr>
+                <w:rFonts w:ascii="Consolas" w:eastAsia="time new roman" w:hAnsi="Consolas" w:cs="Consolas"/>
+                <w:sz w:val="18"/>
+                <w:szCs w:val="18"/>
+              </w:rPr>
+              <w:t xml:space="preserve">: </w:t>
+            </w:r>
+            <w:r>
+              <w:rPr>
+                <w:rFonts w:ascii="Consolas" w:eastAsia="time new roman" w:hAnsi="Consolas" w:cs="Consolas"/>
+                <w:sz w:val="18"/>
+                <w:szCs w:val="18"/>
+              </w:rPr>
+              <w:t>tìm thành phần liên thông xuất phát từ một đỉnh cho trước</w:t>
+            </w:r>
+            <w:r>
+              <w:rPr>
+                <w:rFonts w:ascii="Consolas" w:eastAsia="time new roman" w:hAnsi="Consolas" w:cs="Consolas"/>
+                <w:sz w:val="18"/>
+                <w:szCs w:val="18"/>
+              </w:rPr>
+              <w:t xml:space="preserve"> </w:t>
+            </w:r>
+          </w:p>
+          <w:p>
+            <w:pPr>
+              <w:widowControl w:val="0"/>
+              <w:pBdr>
+                <w:top w:val="nil"/>
+                <w:left w:val="nil"/>
+                <w:bottom w:val="nil"/>
+                <w:right w:val="nil"/>
+                <w:between w:val="nil"/>
+              </w:pBdr>
               <w:rPr>
                 <w:rFonts w:ascii="Consolas" w:eastAsia="time new roman" w:hAnsi="Consolas" w:cs="Consolas"/>
                 <w:sz w:val="18"/>
@@ -3989,11 +3888,47 @@
                 <w:right w:val="nil"/>
                 <w:between w:val="nil"/>
               </w:pBdr>
-              <w:spacing w:line="240" w:lineRule="auto"/>
               <w:rPr>
                 <w:rFonts w:ascii="Consolas" w:eastAsia="time new roman" w:hAnsi="Consolas" w:cs="Consolas"/>
                 <w:sz w:val="18"/>
                 <w:szCs w:val="18"/>
+                <w:lang w:val="vi-VN"/>
+              </w:rPr>
+            </w:pPr>
+            <w:r>
+              <w:rPr>
+                <w:rFonts w:ascii="Consolas" w:eastAsia="time new roman" w:hAnsi="Consolas" w:cs="Consolas"/>
+                <w:sz w:val="18"/>
+                <w:szCs w:val="18"/>
+                <w:lang w:val="en-US"/>
+              </w:rPr>
+              <w:t>T</w:t>
+            </w:r>
+            <w:r>
+              <w:rPr>
+                <w:rFonts w:ascii="Consolas" w:eastAsia="time new roman" w:hAnsi="Consolas" w:cs="Consolas"/>
+                <w:sz w:val="18"/>
+                <w:szCs w:val="18"/>
+                <w:lang w:val="vi-VN"/>
+              </w:rPr>
+              <w:t>hêm đỉnh vào thành phần liên thông</w:t>
+            </w:r>
+          </w:p>
+          <w:p>
+            <w:pPr>
+              <w:widowControl w:val="0"/>
+              <w:pBdr>
+                <w:top w:val="nil"/>
+                <w:left w:val="nil"/>
+                <w:bottom w:val="nil"/>
+                <w:right w:val="nil"/>
+                <w:between w:val="nil"/>
+              </w:pBdr>
+              <w:rPr>
+                <w:rFonts w:ascii="Consolas" w:eastAsia="time new roman" w:hAnsi="Consolas" w:cs="Consolas"/>
+                <w:sz w:val="18"/>
+                <w:szCs w:val="18"/>
+                <w:lang w:val="vi-VN"/>
               </w:rPr>
             </w:pPr>
           </w:p>
@@ -4007,11 +3942,11 @@
                 <w:right w:val="nil"/>
                 <w:between w:val="nil"/>
               </w:pBdr>
-              <w:spacing w:line="240" w:lineRule="auto"/>
               <w:rPr>
                 <w:rFonts w:ascii="Consolas" w:eastAsia="time new roman" w:hAnsi="Consolas" w:cs="Consolas"/>
                 <w:sz w:val="18"/>
                 <w:szCs w:val="18"/>
+                <w:lang w:val="vi-VN"/>
               </w:rPr>
             </w:pPr>
             <w:r>
@@ -4019,128 +3954,18 @@
                 <w:rFonts w:ascii="Consolas" w:eastAsia="time new roman" w:hAnsi="Consolas" w:cs="Consolas"/>
                 <w:sz w:val="18"/>
                 <w:szCs w:val="18"/>
-              </w:rPr>
-              <w:t xml:space="preserve">dfs: </w:t>
+                <w:lang w:val="en-US"/>
+              </w:rPr>
+              <w:t>D</w:t>
             </w:r>
             <w:r>
               <w:rPr>
                 <w:rFonts w:ascii="Consolas" w:eastAsia="time new roman" w:hAnsi="Consolas" w:cs="Consolas"/>
                 <w:sz w:val="18"/>
                 <w:szCs w:val="18"/>
-              </w:rPr>
-              <w:t>tìm thành phần liên thông xuất phát từ một đỉnh cho trước</w:t>
-            </w:r>
-          </w:p>
-          <w:p>
-            <w:pPr>
-              <w:widowControl w:val="0"/>
-              <w:pBdr>
-                <w:top w:val="nil"/>
-                <w:left w:val="nil"/>
-                <w:bottom w:val="nil"/>
-                <w:right w:val="nil"/>
-                <w:between w:val="nil"/>
-              </w:pBdr>
-              <w:spacing w:line="240" w:lineRule="auto"/>
-              <w:rPr>
-                <w:rFonts w:ascii="Consolas" w:eastAsia="time new roman" w:hAnsi="Consolas" w:cs="Consolas"/>
-                <w:sz w:val="18"/>
-                <w:szCs w:val="18"/>
-              </w:rPr>
-            </w:pPr>
-          </w:p>
-          <w:p>
-            <w:pPr>
-              <w:widowControl w:val="0"/>
-              <w:pBdr>
-                <w:top w:val="nil"/>
-                <w:left w:val="nil"/>
-                <w:bottom w:val="nil"/>
-                <w:right w:val="nil"/>
-                <w:between w:val="nil"/>
-              </w:pBdr>
-              <w:spacing w:line="240" w:lineRule="auto"/>
-              <w:rPr>
-                <w:rFonts w:ascii="Consolas" w:eastAsia="time new roman" w:hAnsi="Consolas" w:cs="Consolas"/>
-                <w:sz w:val="18"/>
-                <w:szCs w:val="18"/>
                 <w:lang w:val="vi-VN"/>
               </w:rPr>
-            </w:pPr>
-            <w:r>
-              <w:rPr>
-                <w:rFonts w:ascii="Consolas" w:eastAsia="time new roman" w:hAnsi="Consolas" w:cs="Consolas"/>
-                <w:sz w:val="18"/>
-                <w:szCs w:val="18"/>
-                <w:lang w:val="vi-VN"/>
-              </w:rPr>
-              <w:t>thêm đỉnh vào thành phần liên thông</w:t>
-            </w:r>
-          </w:p>
-          <w:p>
-            <w:pPr>
-              <w:widowControl w:val="0"/>
-              <w:pBdr>
-                <w:top w:val="nil"/>
-                <w:left w:val="nil"/>
-                <w:bottom w:val="nil"/>
-                <w:right w:val="nil"/>
-                <w:between w:val="nil"/>
-              </w:pBdr>
-              <w:spacing w:line="240" w:lineRule="auto"/>
-              <w:rPr>
-                <w:rFonts w:ascii="Consolas" w:eastAsia="time new roman" w:hAnsi="Consolas" w:cs="Consolas"/>
-                <w:sz w:val="18"/>
-                <w:szCs w:val="18"/>
-                <w:lang w:val="vi-VN"/>
-              </w:rPr>
-            </w:pPr>
-          </w:p>
-          <w:p>
-            <w:pPr>
-              <w:widowControl w:val="0"/>
-              <w:pBdr>
-                <w:top w:val="nil"/>
-                <w:left w:val="nil"/>
-                <w:bottom w:val="nil"/>
-                <w:right w:val="nil"/>
-                <w:between w:val="nil"/>
-              </w:pBdr>
-              <w:spacing w:line="240" w:lineRule="auto"/>
-              <w:rPr>
-                <w:rFonts w:ascii="Consolas" w:eastAsia="time new roman" w:hAnsi="Consolas" w:cs="Consolas"/>
-                <w:sz w:val="18"/>
-                <w:szCs w:val="18"/>
-                <w:lang w:val="vi-VN"/>
-              </w:rPr>
-            </w:pPr>
-          </w:p>
-          <w:p>
-            <w:pPr>
-              <w:widowControl w:val="0"/>
-              <w:pBdr>
-                <w:top w:val="nil"/>
-                <w:left w:val="nil"/>
-                <w:bottom w:val="nil"/>
-                <w:right w:val="nil"/>
-                <w:between w:val="nil"/>
-              </w:pBdr>
-              <w:spacing w:line="240" w:lineRule="auto"/>
-              <w:rPr>
-                <w:rFonts w:ascii="Consolas" w:eastAsia="time new roman" w:hAnsi="Consolas" w:cs="Consolas"/>
-                <w:sz w:val="18"/>
-                <w:szCs w:val="18"/>
-                <w:lang w:val="vi-VN"/>
-              </w:rPr>
-            </w:pPr>
-            <w:r>
-              <w:rPr>
-                <w:rFonts w:ascii="Consolas" w:eastAsia="time new roman" w:hAnsi="Consolas" w:cs="Consolas"/>
-                <w:sz w:val="18"/>
-                <w:szCs w:val="18"/>
-                <w:lang w:val="vi-VN"/>
-              </w:rPr>
-              <w:t>duyệt qua các đỉnh kề của và thêm các đỉnh kề vào thành phần liên thông</w:t>
+              <w:t>uyệt qua các đỉnh kề của và thêm các đỉnh kề vào thành phần liên thông</w:t>
             </w:r>
           </w:p>
         </w:tc>
@@ -4155,6 +3980,7 @@
       </w:pPr>
       <w:bookmarkStart w:id="4" w:name="_Toc131141751"/>
       <w:r>
+        <w:lastRenderedPageBreak/>
         <w:t xml:space="preserve">1.3. </w:t>
       </w:r>
       <w:r>
@@ -4187,7 +4013,6 @@
       </w:pPr>
       <w:bookmarkStart w:id="5" w:name="_Toc131141752"/>
       <w:r>
-        <w:lastRenderedPageBreak/>
         <w:t>2. BÀI TOÁN TÔ MÀU</w:t>
       </w:r>
       <w:bookmarkEnd w:id="5"/>
@@ -4496,7 +4321,49 @@
           <w:i/>
           <w:lang w:val="vi-VN"/>
         </w:rPr>
-        <w:t xml:space="preserve"> </w:t>
+        <w:t xml:space="preserve"> 2: </w:t>
+      </w:r>
+      <w:r>
+        <w:rPr>
+          <w:rFonts w:ascii="Times New Roman" w:eastAsia="time new roman" w:hAnsi="Times New Roman" w:cs="Times New Roman"/>
+          <w:i/>
+        </w:rPr>
+        <w:t>Chuyển ảnh từ dạng grayscale về dạng ma trận nhị phân</w:t>
+      </w:r>
+    </w:p>
+    <w:p>
+      <w:pPr>
+        <w:rPr>
+          <w:rFonts w:ascii="Times New Roman" w:eastAsia="time new roman" w:hAnsi="Times New Roman" w:cs="Times New Roman"/>
+        </w:rPr>
+      </w:pPr>
+      <w:r>
+        <w:rPr>
+          <w:rFonts w:ascii="Times New Roman" w:eastAsia="time new roman" w:hAnsi="Times New Roman" w:cs="Times New Roman"/>
+        </w:rPr>
+        <w:t>Trong bài toán này, chúng ta có hai đối tượng chính, đó là nét vẽ và khoảng trắng. Để thuận tiện cho việc gán nhãn, ta sẽ chuyển ảnh về dạng ma trận nhị phân. Khi điểm ảnh là nét vẽ thì ô tương ứng trên ma trận sẽ có giá trị 1, khi điểm ảnh là khoảng trắng ô sẽ có giá trị 0.</w:t>
+      </w:r>
+    </w:p>
+    <w:p>
+      <w:pPr>
+        <w:rPr>
+          <w:rFonts w:ascii="Times New Roman" w:eastAsia="time new roman" w:hAnsi="Times New Roman" w:cs="Times New Roman"/>
+        </w:rPr>
+      </w:pPr>
+    </w:p>
+    <w:p>
+      <w:pPr>
+        <w:rPr>
+          <w:rFonts w:ascii="Times New Roman" w:eastAsia="time new roman" w:hAnsi="Times New Roman" w:cs="Times New Roman"/>
+          <w:i/>
+        </w:rPr>
+      </w:pPr>
+      <w:r>
+        <w:rPr>
+          <w:rFonts w:ascii="Times New Roman" w:eastAsia="time new roman" w:hAnsi="Times New Roman" w:cs="Times New Roman"/>
+          <w:i/>
+        </w:rPr>
+        <w:t>Bước</w:t>
       </w:r>
       <w:r>
         <w:rPr>
@@ -4504,7 +4371,82 @@
           <w:i/>
           <w:lang w:val="vi-VN"/>
         </w:rPr>
-        <w:t>2</w:t>
+        <w:t xml:space="preserve"> 3: </w:t>
+      </w:r>
+      <w:r>
+        <w:rPr>
+          <w:rFonts w:ascii="Times New Roman" w:eastAsia="time new roman" w:hAnsi="Times New Roman" w:cs="Times New Roman"/>
+          <w:i/>
+        </w:rPr>
+        <w:t>Thực hiện gán nhãn cho các thành phần liên thông trên ma trận nhị phân</w:t>
+      </w:r>
+    </w:p>
+    <w:p>
+      <w:pPr>
+        <w:rPr>
+          <w:rFonts w:ascii="Times New Roman" w:eastAsia="time new roman" w:hAnsi="Times New Roman" w:cs="Times New Roman"/>
+        </w:rPr>
+      </w:pPr>
+      <w:r>
+        <w:rPr>
+          <w:rFonts w:ascii="Times New Roman" w:eastAsia="time new roman" w:hAnsi="Times New Roman" w:cs="Times New Roman"/>
+        </w:rPr>
+        <w:t xml:space="preserve">Trên ma trận nhị phân, mỗi ô sẽ có cạnh chung hoặc đỉnh chung với 8 ô xung quanh nó. Hai ô được gọi là </w:t>
+      </w:r>
+      <w:r>
+        <w:rPr>
+          <w:rFonts w:ascii="Times New Roman" w:eastAsia="time new roman" w:hAnsi="Times New Roman" w:cs="Times New Roman"/>
+          <w:i/>
+        </w:rPr>
+        <w:t>giao nhau</w:t>
+      </w:r>
+      <w:r>
+        <w:rPr>
+          <w:rFonts w:ascii="Times New Roman" w:eastAsia="time new roman" w:hAnsi="Times New Roman" w:cs="Times New Roman"/>
+        </w:rPr>
+        <w:t xml:space="preserve"> nếu chúng có cạnh chung hoặc đỉnh chung.</w:t>
+      </w:r>
+      <w:r>
+        <w:rPr>
+          <w:rFonts w:ascii="Times New Roman" w:eastAsia="time new roman" w:hAnsi="Times New Roman" w:cs="Times New Roman"/>
+        </w:rPr>
+        <w:br/>
+        <w:t>Để đưa bài toán về dạng đồ thị, ta xem mỗi ô như một node của đồ thị. Hai ô liền kề nhau nếu chúng giao nhau và có cùng giá trị. Một thành phần liên thông sẽ bao gồm các ô liền kề nhau.</w:t>
+      </w:r>
+    </w:p>
+    <w:p>
+      <w:pPr>
+        <w:rPr>
+          <w:rFonts w:ascii="Times New Roman" w:eastAsia="time new roman" w:hAnsi="Times New Roman" w:cs="Times New Roman"/>
+        </w:rPr>
+      </w:pPr>
+      <w:r>
+        <w:rPr>
+          <w:rFonts w:ascii="Times New Roman" w:eastAsia="time new roman" w:hAnsi="Times New Roman" w:cs="Times New Roman"/>
+        </w:rPr>
+        <w:t>Để thực hiện gán nhãn, ta lần lượt duyệt qua các ô, nếu ô đó có giá trị 0 và vẫn chưa gán nhãn, ta sẽ thực hiện gán nhãn cho thành phần liên thông xuất phát từ ô đó. Thuật toán dừng lại khi ta duyệt qua tất cả các ô.</w:t>
+      </w:r>
+    </w:p>
+    <w:p>
+      <w:pPr>
+        <w:rPr>
+          <w:rFonts w:ascii="Times New Roman" w:eastAsia="time new roman" w:hAnsi="Times New Roman" w:cs="Times New Roman"/>
+        </w:rPr>
+      </w:pPr>
+    </w:p>
+    <w:p>
+      <w:pPr>
+        <w:rPr>
+          <w:rFonts w:ascii="Times New Roman" w:eastAsia="time new roman" w:hAnsi="Times New Roman" w:cs="Times New Roman"/>
+          <w:i/>
+        </w:rPr>
+      </w:pPr>
+      <w:r>
+        <w:rPr>
+          <w:rFonts w:ascii="Times New Roman" w:eastAsia="time new roman" w:hAnsi="Times New Roman" w:cs="Times New Roman"/>
+          <w:i/>
+        </w:rPr>
+        <w:t>Bước</w:t>
       </w:r>
       <w:r>
         <w:rPr>
@@ -4512,27 +4454,41 @@
           <w:i/>
           <w:lang w:val="vi-VN"/>
         </w:rPr>
-        <w:t xml:space="preserve">: </w:t>
+        <w:t xml:space="preserve"> 4: </w:t>
       </w:r>
       <w:r>
         <w:rPr>
           <w:rFonts w:ascii="Times New Roman" w:eastAsia="time new roman" w:hAnsi="Times New Roman" w:cs="Times New Roman"/>
           <w:i/>
         </w:rPr>
-        <w:t>Chuyển ảnh từ dạng grayscale về dạng ma trận nhị phân</w:t>
-      </w:r>
-    </w:p>
-    <w:p>
-      <w:pPr>
-        <w:rPr>
-          <w:rFonts w:ascii="Times New Roman" w:eastAsia="time new roman" w:hAnsi="Times New Roman" w:cs="Times New Roman"/>
-        </w:rPr>
-      </w:pPr>
-      <w:r>
-        <w:rPr>
-          <w:rFonts w:ascii="Times New Roman" w:eastAsia="time new roman" w:hAnsi="Times New Roman" w:cs="Times New Roman"/>
-        </w:rPr>
-        <w:t>Trong bài toán này, chúng ta có hai đối tượng chính, đó là nét vẽ và khoảng trắng. Để thuận tiện cho việc gán nhãn, ta sẽ chuyển ảnh về dạng ma trận nhị phân. Khi điểm ảnh là nét vẽ thì ô tương ứng trên ma trận sẽ có giá trị 1, khi điểm ảnh là khoảng trắng ô sẽ có giá trị 0.</w:t>
+        <w:t>Thực hiện tô màu theo ma trận đã gán nhãn</w:t>
+      </w:r>
+    </w:p>
+    <w:p>
+      <w:pPr>
+        <w:rPr>
+          <w:rFonts w:ascii="Times New Roman" w:eastAsia="time new roman" w:hAnsi="Times New Roman" w:cs="Times New Roman"/>
+        </w:rPr>
+      </w:pPr>
+      <w:r>
+        <w:rPr>
+          <w:rFonts w:ascii="Times New Roman" w:eastAsia="time new roman" w:hAnsi="Times New Roman" w:cs="Times New Roman"/>
+        </w:rPr>
+        <w:t>Đầu tiên, ta tạo một ma trận có kích thước H x W x 3. Ma trận này sau đó sẽ được chuyển đổi thành ảnh màu RGB.</w:t>
+      </w:r>
+    </w:p>
+    <w:p>
+      <w:pPr>
+        <w:rPr>
+          <w:rFonts w:ascii="Times New Roman" w:eastAsia="time new roman" w:hAnsi="Times New Roman" w:cs="Times New Roman"/>
+        </w:rPr>
+      </w:pPr>
+      <w:r>
+        <w:rPr>
+          <w:rFonts w:ascii="Times New Roman" w:eastAsia="time new roman" w:hAnsi="Times New Roman" w:cs="Times New Roman"/>
+        </w:rPr>
+        <w:lastRenderedPageBreak/>
+        <w:t>Giả sử, sau bước gán nhãn, ta có được số nhãn cần gán là K. Ta sẽ tạo ngẫu nhiên K màu tương ứng với K nhãn. Ta duyệt các ô trên ma trận nhãn, căn cứ vào giá trị của ô để xác định giá trị màu sắc cho ô tương ứng trên ma trận mới được tao ra.</w:t>
       </w:r>
     </w:p>
     <w:p>
@@ -4562,202 +4518,7 @@
           <w:i/>
           <w:lang w:val="vi-VN"/>
         </w:rPr>
-        <w:t xml:space="preserve"> </w:t>
-      </w:r>
-      <w:r>
-        <w:rPr>
-          <w:rFonts w:ascii="Times New Roman" w:eastAsia="time new roman" w:hAnsi="Times New Roman" w:cs="Times New Roman"/>
-          <w:i/>
-          <w:lang w:val="vi-VN"/>
-        </w:rPr>
-        <w:t>3</w:t>
-      </w:r>
-      <w:r>
-        <w:rPr>
-          <w:rFonts w:ascii="Times New Roman" w:eastAsia="time new roman" w:hAnsi="Times New Roman" w:cs="Times New Roman"/>
-          <w:i/>
-          <w:lang w:val="vi-VN"/>
-        </w:rPr>
-        <w:t xml:space="preserve">: </w:t>
-      </w:r>
-      <w:r>
-        <w:rPr>
-          <w:rFonts w:ascii="Times New Roman" w:eastAsia="time new roman" w:hAnsi="Times New Roman" w:cs="Times New Roman"/>
-          <w:i/>
-        </w:rPr>
-        <w:t>Thực hiện gán nhãn cho các thành phần liên thông trên ma trận nhị phân</w:t>
-      </w:r>
-    </w:p>
-    <w:p>
-      <w:pPr>
-        <w:rPr>
-          <w:rFonts w:ascii="Times New Roman" w:eastAsia="time new roman" w:hAnsi="Times New Roman" w:cs="Times New Roman"/>
-        </w:rPr>
-      </w:pPr>
-      <w:r>
-        <w:rPr>
-          <w:rFonts w:ascii="Times New Roman" w:eastAsia="time new roman" w:hAnsi="Times New Roman" w:cs="Times New Roman"/>
-        </w:rPr>
-        <w:t xml:space="preserve">Trên ma trận nhị phân, mỗi ô sẽ có cạnh chung hoặc đỉnh chung với 8 ô xung quanh nó. Hai ô được gọi là </w:t>
-      </w:r>
-      <w:r>
-        <w:rPr>
-          <w:rFonts w:ascii="Times New Roman" w:eastAsia="time new roman" w:hAnsi="Times New Roman" w:cs="Times New Roman"/>
-          <w:i/>
-        </w:rPr>
-        <w:t>giao nhau</w:t>
-      </w:r>
-      <w:r>
-        <w:rPr>
-          <w:rFonts w:ascii="Times New Roman" w:eastAsia="time new roman" w:hAnsi="Times New Roman" w:cs="Times New Roman"/>
-        </w:rPr>
-        <w:t xml:space="preserve"> nếu chúng có cạnh chung hoặc đỉnh chung.</w:t>
-      </w:r>
-      <w:r>
-        <w:rPr>
-          <w:rFonts w:ascii="Times New Roman" w:eastAsia="time new roman" w:hAnsi="Times New Roman" w:cs="Times New Roman"/>
-        </w:rPr>
-        <w:br/>
-        <w:t>Để đưa bài toán về dạng đồ thị, ta xem mỗi ô như một node của đồ thị. Hai ô liền kề nhau nếu chúng giao nhau và có cùng giá trị. Một thành phần liên thông sẽ bao gồm các ô liền kề nhau.</w:t>
-      </w:r>
-    </w:p>
-    <w:p>
-      <w:pPr>
-        <w:rPr>
-          <w:rFonts w:ascii="Times New Roman" w:eastAsia="time new roman" w:hAnsi="Times New Roman" w:cs="Times New Roman"/>
-        </w:rPr>
-      </w:pPr>
-      <w:r>
-        <w:rPr>
-          <w:rFonts w:ascii="Times New Roman" w:eastAsia="time new roman" w:hAnsi="Times New Roman" w:cs="Times New Roman"/>
-        </w:rPr>
-        <w:t>Để thực hiện gán nhãn, ta lần lượt duyệt qua các ô, nếu ô đó có giá trị 0 và vẫn chưa gán nhãn, ta sẽ thực hiện gán nhãn cho thành phần liên thông xuất phát từ ô đó. Thuật toán dừng lại khi ta duyệt qua tất cả các ô.</w:t>
-      </w:r>
-    </w:p>
-    <w:p>
-      <w:pPr>
-        <w:rPr>
-          <w:rFonts w:ascii="Times New Roman" w:eastAsia="time new roman" w:hAnsi="Times New Roman" w:cs="Times New Roman"/>
-        </w:rPr>
-      </w:pPr>
-    </w:p>
-    <w:p>
-      <w:pPr>
-        <w:rPr>
-          <w:rFonts w:ascii="Times New Roman" w:eastAsia="time new roman" w:hAnsi="Times New Roman" w:cs="Times New Roman"/>
-          <w:i/>
-        </w:rPr>
-      </w:pPr>
-      <w:r>
-        <w:rPr>
-          <w:rFonts w:ascii="Times New Roman" w:eastAsia="time new roman" w:hAnsi="Times New Roman" w:cs="Times New Roman"/>
-          <w:i/>
-        </w:rPr>
-        <w:t>Bước</w:t>
-      </w:r>
-      <w:r>
-        <w:rPr>
-          <w:rFonts w:ascii="Times New Roman" w:eastAsia="time new roman" w:hAnsi="Times New Roman" w:cs="Times New Roman"/>
-          <w:i/>
-          <w:lang w:val="vi-VN"/>
-        </w:rPr>
-        <w:t xml:space="preserve"> </w:t>
-      </w:r>
-      <w:r>
-        <w:rPr>
-          <w:rFonts w:ascii="Times New Roman" w:eastAsia="time new roman" w:hAnsi="Times New Roman" w:cs="Times New Roman"/>
-          <w:i/>
-          <w:lang w:val="vi-VN"/>
-        </w:rPr>
-        <w:t>4</w:t>
-      </w:r>
-      <w:r>
-        <w:rPr>
-          <w:rFonts w:ascii="Times New Roman" w:eastAsia="time new roman" w:hAnsi="Times New Roman" w:cs="Times New Roman"/>
-          <w:i/>
-          <w:lang w:val="vi-VN"/>
-        </w:rPr>
-        <w:t xml:space="preserve">: </w:t>
-      </w:r>
-      <w:r>
-        <w:rPr>
-          <w:rFonts w:ascii="Times New Roman" w:eastAsia="time new roman" w:hAnsi="Times New Roman" w:cs="Times New Roman"/>
-          <w:i/>
-        </w:rPr>
-        <w:t>Thực hiện tô màu theo ma trận đã gán nhãn</w:t>
-      </w:r>
-    </w:p>
-    <w:p>
-      <w:pPr>
-        <w:rPr>
-          <w:rFonts w:ascii="Times New Roman" w:eastAsia="time new roman" w:hAnsi="Times New Roman" w:cs="Times New Roman"/>
-        </w:rPr>
-      </w:pPr>
-      <w:r>
-        <w:rPr>
-          <w:rFonts w:ascii="Times New Roman" w:eastAsia="time new roman" w:hAnsi="Times New Roman" w:cs="Times New Roman"/>
-        </w:rPr>
-        <w:t>Đầu tiên, ta tạo một ma trận có kích thước H x W x 3. Ma trận này sau đó sẽ được chuyển đổi thành ảnh màu RGB.</w:t>
-      </w:r>
-    </w:p>
-    <w:p>
-      <w:pPr>
-        <w:rPr>
-          <w:rFonts w:ascii="Times New Roman" w:eastAsia="time new roman" w:hAnsi="Times New Roman" w:cs="Times New Roman"/>
-        </w:rPr>
-      </w:pPr>
-      <w:r>
-        <w:rPr>
-          <w:rFonts w:ascii="Times New Roman" w:eastAsia="time new roman" w:hAnsi="Times New Roman" w:cs="Times New Roman"/>
-        </w:rPr>
-        <w:t>Giả sử, sau bước gán nhãn, ta có được số nhãn cần gán là K. Ta sẽ tạo ngẫu nhiên K màu tương ứng với K nhãn. Ta duyệt các ô trên ma trận nhãn, căn cứ vào giá trị của ô để xác định giá trị màu sắc cho ô tương ứng trên ma trận mới được tao ra.</w:t>
-      </w:r>
-    </w:p>
-    <w:p>
-      <w:pPr>
-        <w:rPr>
-          <w:rFonts w:ascii="Times New Roman" w:eastAsia="time new roman" w:hAnsi="Times New Roman" w:cs="Times New Roman"/>
-        </w:rPr>
-      </w:pPr>
-    </w:p>
-    <w:p>
-      <w:pPr>
-        <w:rPr>
-          <w:rFonts w:ascii="Times New Roman" w:eastAsia="time new roman" w:hAnsi="Times New Roman" w:cs="Times New Roman"/>
-          <w:i/>
-        </w:rPr>
-      </w:pPr>
-      <w:r>
-        <w:rPr>
-          <w:rFonts w:ascii="Times New Roman" w:eastAsia="time new roman" w:hAnsi="Times New Roman" w:cs="Times New Roman"/>
-          <w:i/>
-        </w:rPr>
-        <w:lastRenderedPageBreak/>
-        <w:t>Bước</w:t>
-      </w:r>
-      <w:r>
-        <w:rPr>
-          <w:rFonts w:ascii="Times New Roman" w:eastAsia="time new roman" w:hAnsi="Times New Roman" w:cs="Times New Roman"/>
-          <w:i/>
-          <w:lang w:val="vi-VN"/>
-        </w:rPr>
-        <w:t xml:space="preserve"> </w:t>
-      </w:r>
-      <w:r>
-        <w:rPr>
-          <w:rFonts w:ascii="Times New Roman" w:eastAsia="time new roman" w:hAnsi="Times New Roman" w:cs="Times New Roman"/>
-          <w:i/>
-          <w:lang w:val="vi-VN"/>
-        </w:rPr>
-        <w:t>5</w:t>
-      </w:r>
-      <w:r>
-        <w:rPr>
-          <w:rFonts w:ascii="Times New Roman" w:eastAsia="time new roman" w:hAnsi="Times New Roman" w:cs="Times New Roman"/>
-          <w:i/>
-          <w:lang w:val="vi-VN"/>
-        </w:rPr>
-        <w:t xml:space="preserve">: </w:t>
+        <w:t xml:space="preserve"> 5: </w:t>
       </w:r>
       <w:r>
         <w:rPr>
@@ -5142,25 +4903,7 @@
             <w:iCs/>
             <w:lang w:val="vi-VN"/>
           </w:rPr>
-          <w:t>https://e</w:t>
-        </w:r>
-        <w:r>
-          <w:rPr>
-            <w:rStyle w:val="Hyperlink"/>
-            <w:rFonts w:ascii="Times New Roman" w:eastAsia="time new roman" w:hAnsi="Times New Roman" w:cs="Times New Roman"/>
-            <w:iCs/>
-            <w:lang w:val="vi-VN"/>
-          </w:rPr>
-          <w:t>n</w:t>
-        </w:r>
-        <w:r>
-          <w:rPr>
-            <w:rStyle w:val="Hyperlink"/>
-            <w:rFonts w:ascii="Times New Roman" w:eastAsia="time new roman" w:hAnsi="Times New Roman" w:cs="Times New Roman"/>
-            <w:iCs/>
-            <w:lang w:val="vi-VN"/>
-          </w:rPr>
-          <w:t>.wikipedia.org/wiki/Graph_coloring</w:t>
+          <w:t>https://en.wikipedia.org/wiki/Graph_coloring</w:t>
         </w:r>
       </w:hyperlink>
     </w:p>

</xml_diff>